<commit_message>
refactor and change key of map to 'int'
</commit_message>
<xml_diff>
--- a/doc/feature.docx
+++ b/doc/feature.docx
@@ -8,7 +8,7 @@
         <w:spacing w:before="100" w:beforeAutospacing="1" w:after="100" w:afterAutospacing="1"/>
         <w:jc w:val="center"/>
         <w:rPr>
-          <w:rFonts w:ascii="Courier New" w:hAnsi="Courier New" w:cs="Courier New" w:hint="eastAsia"/>
+          <w:rFonts w:ascii="Courier New" w:hAnsi="Courier New" w:cs="Courier New"/>
           <w:kern w:val="0"/>
           <w:sz w:val="20"/>
           <w:szCs w:val="20"/>
@@ -35,7 +35,7 @@
     </w:p>
     <w:p>
       <w:pPr>
-        <w:pStyle w:val="a3"/>
+        <w:pStyle w:val="ListParagraph"/>
         <w:widowControl/>
         <w:numPr>
           <w:ilvl w:val="0"/>
@@ -63,7 +63,7 @@
         <w:ind w:firstLineChars="0"/>
         <w:jc w:val="left"/>
         <w:rPr>
-          <w:rFonts w:ascii="Courier New" w:hAnsi="Courier New" w:cs="Courier New" w:hint="eastAsia"/>
+          <w:rFonts w:ascii="Courier New" w:hAnsi="Courier New" w:cs="Courier New"/>
           <w:kern w:val="0"/>
           <w:sz w:val="20"/>
           <w:szCs w:val="20"/>
@@ -163,7 +163,7 @@
     </w:p>
     <w:p>
       <w:pPr>
-        <w:pStyle w:val="a3"/>
+        <w:pStyle w:val="ListParagraph"/>
         <w:widowControl/>
         <w:tabs>
           <w:tab w:val="left" w:pos="916"/>
@@ -187,7 +187,7 @@
         <w:ind w:left="360" w:firstLineChars="0" w:firstLine="0"/>
         <w:jc w:val="left"/>
         <w:rPr>
-          <w:rFonts w:ascii="Courier New" w:hAnsi="Courier New" w:cs="Courier New" w:hint="eastAsia"/>
+          <w:rFonts w:ascii="Courier New" w:hAnsi="Courier New" w:cs="Courier New"/>
           <w:kern w:val="0"/>
           <w:sz w:val="20"/>
           <w:szCs w:val="20"/>
@@ -322,7 +322,7 @@
     </w:p>
     <w:p>
       <w:pPr>
-        <w:pStyle w:val="a3"/>
+        <w:pStyle w:val="ListParagraph"/>
         <w:widowControl/>
         <w:tabs>
           <w:tab w:val="left" w:pos="916"/>
@@ -346,7 +346,7 @@
         <w:ind w:left="360" w:firstLineChars="0" w:firstLine="0"/>
         <w:jc w:val="left"/>
         <w:rPr>
-          <w:rFonts w:ascii="Courier New" w:hAnsi="Courier New" w:cs="Courier New" w:hint="eastAsia"/>
+          <w:rFonts w:ascii="Courier New" w:hAnsi="Courier New" w:cs="Courier New"/>
           <w:kern w:val="0"/>
           <w:sz w:val="20"/>
           <w:szCs w:val="20"/>
@@ -406,12 +406,10 @@
         </w:rPr>
         <w:t xml:space="preserve">  4*6</w:t>
       </w:r>
-      <w:bookmarkStart w:id="0" w:name="_GoBack"/>
-      <w:bookmarkEnd w:id="0"/>
-    </w:p>
-    <w:p>
-      <w:pPr>
-        <w:pStyle w:val="a3"/>
+    </w:p>
+    <w:p>
+      <w:pPr>
+        <w:pStyle w:val="ListParagraph"/>
         <w:widowControl/>
         <w:numPr>
           <w:ilvl w:val="0"/>
@@ -439,7 +437,7 @@
         <w:ind w:firstLineChars="0"/>
         <w:jc w:val="left"/>
         <w:rPr>
-          <w:rFonts w:ascii="Courier New" w:hAnsi="Courier New" w:cs="Courier New" w:hint="eastAsia"/>
+          <w:rFonts w:ascii="Courier New" w:hAnsi="Courier New" w:cs="Courier New"/>
           <w:kern w:val="0"/>
           <w:sz w:val="20"/>
           <w:szCs w:val="20"/>
@@ -467,7 +465,7 @@
     </w:p>
     <w:p>
       <w:pPr>
-        <w:pStyle w:val="a3"/>
+        <w:pStyle w:val="ListParagraph"/>
         <w:widowControl/>
         <w:tabs>
           <w:tab w:val="left" w:pos="916"/>
@@ -491,20 +489,65 @@
         <w:ind w:left="360" w:firstLineChars="0" w:firstLine="0"/>
         <w:jc w:val="left"/>
         <w:rPr>
-          <w:rFonts w:ascii="Courier New" w:hAnsi="Courier New" w:cs="Courier New" w:hint="eastAsia"/>
-          <w:kern w:val="0"/>
-          <w:sz w:val="20"/>
-          <w:szCs w:val="20"/>
-        </w:rPr>
-      </w:pPr>
-      <w:r>
-        <w:rPr>
-          <w:rFonts w:ascii="Courier New" w:hAnsi="Courier New" w:cs="Courier New" w:hint="eastAsia"/>
-          <w:kern w:val="0"/>
-          <w:sz w:val="20"/>
-          <w:szCs w:val="20"/>
-        </w:rPr>
-        <w:t>重复购买的比例</w:t>
+          <w:rFonts w:ascii="Courier New" w:hAnsi="Courier New" w:cs="Courier New"/>
+          <w:kern w:val="0"/>
+          <w:sz w:val="20"/>
+          <w:szCs w:val="20"/>
+        </w:rPr>
+      </w:pPr>
+      <w:r>
+        <w:rPr>
+          <w:rFonts w:ascii="Courier New" w:hAnsi="Courier New" w:cs="Courier New"/>
+          <w:kern w:val="0"/>
+          <w:sz w:val="20"/>
+          <w:szCs w:val="20"/>
+        </w:rPr>
+        <w:t>u_r</w:t>
+      </w:r>
+      <w:r>
+        <w:rPr>
+          <w:rFonts w:ascii="Courier New" w:hAnsi="Courier New" w:cs="Courier New"/>
+          <w:kern w:val="0"/>
+          <w:sz w:val="20"/>
+          <w:szCs w:val="20"/>
+        </w:rPr>
+        <w:t>epeat_buy_ratio</w:t>
+      </w:r>
+      <w:r>
+        <w:rPr>
+          <w:rFonts w:ascii="Courier New" w:hAnsi="Courier New" w:cs="Courier New" w:hint="eastAsia"/>
+          <w:kern w:val="0"/>
+          <w:sz w:val="20"/>
+          <w:szCs w:val="20"/>
+        </w:rPr>
+        <w:t>用户</w:t>
+      </w:r>
+      <w:r>
+        <w:rPr>
+          <w:rFonts w:ascii="Courier New" w:hAnsi="Courier New" w:cs="Courier New" w:hint="eastAsia"/>
+          <w:kern w:val="0"/>
+          <w:sz w:val="20"/>
+          <w:szCs w:val="20"/>
+        </w:rPr>
+        <w:t>重复购买</w:t>
+      </w:r>
+      <w:r>
+        <w:rPr>
+          <w:rFonts w:ascii="Courier New" w:hAnsi="Courier New" w:cs="Courier New" w:hint="eastAsia"/>
+          <w:kern w:val="0"/>
+          <w:sz w:val="20"/>
+          <w:szCs w:val="20"/>
+        </w:rPr>
+        <w:t>的商家占用户所购买的所有商家</w:t>
+      </w:r>
+      <w:r>
+        <w:rPr>
+          <w:rFonts w:ascii="Courier New" w:hAnsi="Courier New" w:cs="Courier New" w:hint="eastAsia"/>
+          <w:kern w:val="0"/>
+          <w:sz w:val="20"/>
+          <w:szCs w:val="20"/>
+        </w:rPr>
+        <w:t>的比例</w:t>
       </w:r>
       <w:r>
         <w:rPr>
@@ -518,7 +561,7 @@
     </w:p>
     <w:p>
       <w:pPr>
-        <w:pStyle w:val="a3"/>
+        <w:pStyle w:val="ListParagraph"/>
         <w:widowControl/>
         <w:tabs>
           <w:tab w:val="left" w:pos="916"/>
@@ -542,12 +585,39 @@
         <w:ind w:left="360" w:firstLineChars="0" w:firstLine="0"/>
         <w:jc w:val="left"/>
         <w:rPr>
-          <w:rFonts w:ascii="Courier New" w:hAnsi="Courier New" w:cs="Courier New" w:hint="eastAsia"/>
-          <w:kern w:val="0"/>
-          <w:sz w:val="20"/>
-          <w:szCs w:val="20"/>
-        </w:rPr>
-      </w:pPr>
+          <w:rFonts w:ascii="Courier New" w:hAnsi="Courier New" w:cs="Courier New"/>
+          <w:kern w:val="0"/>
+          <w:sz w:val="20"/>
+          <w:szCs w:val="20"/>
+        </w:rPr>
+      </w:pPr>
+      <w:r>
+        <w:rPr>
+          <w:rFonts w:ascii="Courier New" w:hAnsi="Courier New" w:cs="Courier New"/>
+          <w:kern w:val="0"/>
+          <w:sz w:val="20"/>
+          <w:szCs w:val="20"/>
+        </w:rPr>
+        <w:t>u_</w:t>
+      </w:r>
+      <w:r>
+        <w:rPr>
+          <w:rFonts w:ascii="Courier New" w:hAnsi="Courier New" w:cs="Courier New"/>
+          <w:kern w:val="0"/>
+          <w:sz w:val="20"/>
+          <w:szCs w:val="20"/>
+        </w:rPr>
+        <w:t>repeat_buy_before_</w:t>
+      </w:r>
+      <w:r>
+        <w:rPr>
+          <w:rFonts w:ascii="Courier New" w:hAnsi="Courier New" w:cs="Courier New"/>
+          <w:kern w:val="0"/>
+          <w:sz w:val="20"/>
+          <w:szCs w:val="20"/>
+        </w:rPr>
+        <w:t>11_ratio</w:t>
+      </w:r>
       <w:r>
         <w:rPr>
           <w:rFonts w:ascii="Courier New" w:hAnsi="Courier New" w:cs="Courier New" w:hint="eastAsia"/>
@@ -560,7 +630,7 @@
     </w:p>
     <w:p>
       <w:pPr>
-        <w:pStyle w:val="a3"/>
+        <w:pStyle w:val="ListParagraph"/>
         <w:widowControl/>
         <w:tabs>
           <w:tab w:val="left" w:pos="916"/>
@@ -584,12 +654,30 @@
         <w:ind w:left="360" w:firstLineChars="0" w:firstLine="0"/>
         <w:jc w:val="left"/>
         <w:rPr>
-          <w:rFonts w:ascii="Courier New" w:hAnsi="Courier New" w:cs="Courier New" w:hint="eastAsia"/>
-          <w:kern w:val="0"/>
-          <w:sz w:val="20"/>
-          <w:szCs w:val="20"/>
-        </w:rPr>
-      </w:pPr>
+          <w:rFonts w:ascii="Courier New" w:hAnsi="Courier New" w:cs="Courier New"/>
+          <w:kern w:val="0"/>
+          <w:sz w:val="20"/>
+          <w:szCs w:val="20"/>
+        </w:rPr>
+      </w:pPr>
+      <w:r>
+        <w:rPr>
+          <w:rFonts w:ascii="Courier New" w:hAnsi="Courier New" w:cs="Courier New"/>
+          <w:kern w:val="0"/>
+          <w:sz w:val="20"/>
+          <w:szCs w:val="20"/>
+        </w:rPr>
+        <w:t>u_</w:t>
+      </w:r>
+      <w:r>
+        <w:rPr>
+          <w:rFonts w:ascii="Courier New" w:hAnsi="Courier New" w:cs="Courier New"/>
+          <w:kern w:val="0"/>
+          <w:sz w:val="20"/>
+          <w:szCs w:val="20"/>
+        </w:rPr>
+        <w:t>age_range</w:t>
+      </w:r>
       <w:r>
         <w:rPr>
           <w:rFonts w:ascii="Courier New" w:hAnsi="Courier New" w:cs="Courier New" w:hint="eastAsia"/>
@@ -611,7 +699,7 @@
     </w:p>
     <w:p>
       <w:pPr>
-        <w:pStyle w:val="a3"/>
+        <w:pStyle w:val="ListParagraph"/>
         <w:widowControl/>
         <w:tabs>
           <w:tab w:val="left" w:pos="916"/>
@@ -635,12 +723,30 @@
         <w:ind w:left="360" w:firstLineChars="0" w:firstLine="0"/>
         <w:jc w:val="left"/>
         <w:rPr>
-          <w:rFonts w:ascii="Courier New" w:hAnsi="Courier New" w:cs="Courier New" w:hint="eastAsia"/>
-          <w:kern w:val="0"/>
-          <w:sz w:val="20"/>
-          <w:szCs w:val="20"/>
-        </w:rPr>
-      </w:pPr>
+          <w:rFonts w:ascii="Courier New" w:hAnsi="Courier New" w:cs="Courier New"/>
+          <w:kern w:val="0"/>
+          <w:sz w:val="20"/>
+          <w:szCs w:val="20"/>
+        </w:rPr>
+      </w:pPr>
+      <w:r>
+        <w:rPr>
+          <w:rFonts w:ascii="Courier New" w:hAnsi="Courier New" w:cs="Courier New"/>
+          <w:kern w:val="0"/>
+          <w:sz w:val="20"/>
+          <w:szCs w:val="20"/>
+        </w:rPr>
+        <w:t>u_</w:t>
+      </w:r>
+      <w:r>
+        <w:rPr>
+          <w:rFonts w:ascii="Courier New" w:hAnsi="Courier New" w:cs="Courier New"/>
+          <w:kern w:val="0"/>
+          <w:sz w:val="20"/>
+          <w:szCs w:val="20"/>
+        </w:rPr>
+        <w:t>gender</w:t>
+      </w:r>
       <w:r>
         <w:rPr>
           <w:rFonts w:ascii="Courier New" w:hAnsi="Courier New" w:cs="Courier New" w:hint="eastAsia"/>
@@ -662,7 +768,7 @@
     </w:p>
     <w:p>
       <w:pPr>
-        <w:pStyle w:val="a3"/>
+        <w:pStyle w:val="ListParagraph"/>
         <w:widowControl/>
         <w:tabs>
           <w:tab w:val="left" w:pos="916"/>
@@ -699,6 +805,24 @@
           <w:sz w:val="20"/>
           <w:szCs w:val="20"/>
         </w:rPr>
+        <w:t>u_</w:t>
+      </w:r>
+      <w:r>
+        <w:rPr>
+          <w:rFonts w:ascii="Courier New" w:hAnsi="Courier New" w:cs="Courier New"/>
+          <w:kern w:val="0"/>
+          <w:sz w:val="20"/>
+          <w:szCs w:val="20"/>
+        </w:rPr>
+        <w:t>action_days</w:t>
+      </w:r>
+      <w:r>
+        <w:rPr>
+          <w:rFonts w:ascii="Courier New" w:hAnsi="Courier New" w:cs="Courier New"/>
+          <w:kern w:val="0"/>
+          <w:sz w:val="20"/>
+          <w:szCs w:val="20"/>
+        </w:rPr>
         <w:t>行为天计数</w:t>
       </w:r>
       <w:r>
@@ -713,7 +837,7 @@
     </w:p>
     <w:p>
       <w:pPr>
-        <w:pStyle w:val="a3"/>
+        <w:pStyle w:val="ListParagraph"/>
         <w:widowControl/>
         <w:tabs>
           <w:tab w:val="left" w:pos="916"/>
@@ -737,12 +861,30 @@
         <w:ind w:left="360" w:firstLineChars="0" w:firstLine="0"/>
         <w:jc w:val="left"/>
         <w:rPr>
-          <w:rFonts w:ascii="Courier New" w:hAnsi="Courier New" w:cs="Courier New" w:hint="eastAsia"/>
-          <w:kern w:val="0"/>
-          <w:sz w:val="20"/>
-          <w:szCs w:val="20"/>
-        </w:rPr>
-      </w:pPr>
+          <w:rFonts w:ascii="Courier New" w:hAnsi="Courier New" w:cs="Courier New"/>
+          <w:kern w:val="0"/>
+          <w:sz w:val="20"/>
+          <w:szCs w:val="20"/>
+        </w:rPr>
+      </w:pPr>
+      <w:r>
+        <w:rPr>
+          <w:rFonts w:ascii="Courier New" w:hAnsi="Courier New" w:cs="Courier New"/>
+          <w:kern w:val="0"/>
+          <w:sz w:val="20"/>
+          <w:szCs w:val="20"/>
+        </w:rPr>
+        <w:t>u_</w:t>
+      </w:r>
+      <w:r>
+        <w:rPr>
+          <w:rFonts w:ascii="Courier New" w:hAnsi="Courier New" w:cs="Courier New"/>
+          <w:kern w:val="0"/>
+          <w:sz w:val="20"/>
+          <w:szCs w:val="20"/>
+        </w:rPr>
+        <w:t>daily_action_factor</w:t>
+      </w:r>
       <w:r>
         <w:rPr>
           <w:rFonts w:ascii="Courier New" w:hAnsi="Courier New" w:cs="Courier New"/>
@@ -800,7 +942,7 @@
     </w:p>
     <w:p>
       <w:pPr>
-        <w:pStyle w:val="a3"/>
+        <w:pStyle w:val="ListParagraph"/>
         <w:widowControl/>
         <w:tabs>
           <w:tab w:val="left" w:pos="916"/>
@@ -824,20 +966,67 @@
         <w:ind w:left="360" w:firstLineChars="0" w:firstLine="0"/>
         <w:jc w:val="left"/>
         <w:rPr>
-          <w:rFonts w:ascii="Courier New" w:hAnsi="Courier New" w:cs="Courier New" w:hint="eastAsia"/>
-          <w:kern w:val="0"/>
-          <w:sz w:val="20"/>
-          <w:szCs w:val="20"/>
-        </w:rPr>
-      </w:pPr>
-      <w:r>
-        <w:rPr>
-          <w:rFonts w:ascii="Courier New" w:hAnsi="Courier New" w:cs="Courier New" w:hint="eastAsia"/>
-          <w:kern w:val="0"/>
-          <w:sz w:val="20"/>
-          <w:szCs w:val="20"/>
-        </w:rPr>
-        <w:t>双十一的四种行为比例</w:t>
+          <w:rFonts w:ascii="Courier New" w:hAnsi="Courier New" w:cs="Courier New"/>
+          <w:kern w:val="0"/>
+          <w:sz w:val="20"/>
+          <w:szCs w:val="20"/>
+        </w:rPr>
+      </w:pPr>
+      <w:r>
+        <w:rPr>
+          <w:rFonts w:ascii="Courier New" w:hAnsi="Courier New" w:cs="Courier New"/>
+          <w:kern w:val="0"/>
+          <w:sz w:val="20"/>
+          <w:szCs w:val="20"/>
+        </w:rPr>
+        <w:t>u_</w:t>
+      </w:r>
+      <w:r>
+        <w:rPr>
+          <w:rFonts w:ascii="Courier New" w:hAnsi="Courier New" w:cs="Courier New"/>
+          <w:kern w:val="0"/>
+          <w:sz w:val="20"/>
+          <w:szCs w:val="20"/>
+        </w:rPr>
+        <w:t>click_ratio_in11, u_add_to_cart_ratio_in11, u_purchase_ratio_in11, u_fav_ratio_in11</w:t>
+      </w:r>
+      <w:r>
+        <w:rPr>
+          <w:rFonts w:ascii="Courier New" w:hAnsi="Courier New" w:cs="Courier New"/>
+          <w:kern w:val="0"/>
+          <w:sz w:val="20"/>
+          <w:szCs w:val="20"/>
+        </w:rPr>
+        <w:t>,u_action_ration_in11</w:t>
+      </w:r>
+      <w:bookmarkStart w:id="0" w:name="_GoBack"/>
+      <w:bookmarkEnd w:id="0"/>
+      <w:r>
+        <w:rPr>
+          <w:rFonts w:ascii="Courier New" w:hAnsi="Courier New" w:cs="Courier New" w:hint="eastAsia"/>
+          <w:kern w:val="0"/>
+          <w:sz w:val="20"/>
+          <w:szCs w:val="20"/>
+        </w:rPr>
+        <w:t>双十一的四种行为</w:t>
+      </w:r>
+      <w:r>
+        <w:rPr>
+          <w:rFonts w:ascii="Courier New" w:hAnsi="Courier New" w:cs="Courier New" w:hint="eastAsia"/>
+          <w:kern w:val="0"/>
+          <w:sz w:val="20"/>
+          <w:szCs w:val="20"/>
+        </w:rPr>
+        <w:t>占所有时间的四种行为</w:t>
+      </w:r>
+      <w:r>
+        <w:rPr>
+          <w:rFonts w:ascii="Courier New" w:hAnsi="Courier New" w:cs="Courier New" w:hint="eastAsia"/>
+          <w:kern w:val="0"/>
+          <w:sz w:val="20"/>
+          <w:szCs w:val="20"/>
+        </w:rPr>
+        <w:t>比例</w:t>
       </w:r>
       <w:r>
         <w:rPr>
@@ -874,12 +1063,21 @@
         <w:ind w:firstLine="400"/>
         <w:jc w:val="left"/>
         <w:rPr>
-          <w:rFonts w:ascii="Courier New" w:hAnsi="Courier New" w:cs="Courier New" w:hint="eastAsia"/>
-          <w:kern w:val="0"/>
-          <w:sz w:val="20"/>
-          <w:szCs w:val="20"/>
-        </w:rPr>
-      </w:pPr>
+          <w:rFonts w:ascii="Courier New" w:hAnsi="Courier New" w:cs="Courier New"/>
+          <w:kern w:val="0"/>
+          <w:sz w:val="20"/>
+          <w:szCs w:val="20"/>
+        </w:rPr>
+      </w:pPr>
+      <w:r>
+        <w:rPr>
+          <w:rFonts w:ascii="Courier New" w:hAnsi="Courier New" w:cs="Courier New"/>
+          <w:kern w:val="0"/>
+          <w:sz w:val="20"/>
+          <w:szCs w:val="20"/>
+        </w:rPr>
+        <w:t>u_isNew</w:t>
+      </w:r>
       <w:r>
         <w:rPr>
           <w:rFonts w:ascii="Courier New" w:hAnsi="Courier New" w:cs="Courier New" w:hint="eastAsia"/>
@@ -924,16 +1122,16 @@
         <w:ind w:firstLine="400"/>
         <w:jc w:val="left"/>
         <w:rPr>
-          <w:rFonts w:ascii="Courier New" w:hAnsi="Courier New" w:cs="Courier New" w:hint="eastAsia"/>
-          <w:kern w:val="0"/>
-          <w:sz w:val="20"/>
-          <w:szCs w:val="20"/>
-        </w:rPr>
-      </w:pPr>
-    </w:p>
-    <w:p>
-      <w:pPr>
-        <w:pStyle w:val="a3"/>
+          <w:rFonts w:ascii="Courier New" w:hAnsi="Courier New" w:cs="Courier New"/>
+          <w:kern w:val="0"/>
+          <w:sz w:val="20"/>
+          <w:szCs w:val="20"/>
+        </w:rPr>
+      </w:pPr>
+    </w:p>
+    <w:p>
+      <w:pPr>
+        <w:pStyle w:val="ListParagraph"/>
         <w:widowControl/>
         <w:numPr>
           <w:ilvl w:val="0"/>
@@ -961,7 +1159,7 @@
         <w:ind w:firstLineChars="0"/>
         <w:jc w:val="left"/>
         <w:rPr>
-          <w:rFonts w:ascii="Courier New" w:hAnsi="Courier New" w:cs="Courier New" w:hint="eastAsia"/>
+          <w:rFonts w:ascii="Courier New" w:hAnsi="Courier New" w:cs="Courier New"/>
           <w:kern w:val="0"/>
           <w:sz w:val="20"/>
           <w:szCs w:val="20"/>
@@ -980,7 +1178,7 @@
     </w:p>
     <w:p>
       <w:pPr>
-        <w:pStyle w:val="a3"/>
+        <w:pStyle w:val="ListParagraph"/>
         <w:widowControl/>
         <w:tabs>
           <w:tab w:val="left" w:pos="916"/>
@@ -1004,7 +1202,7 @@
         <w:ind w:left="360" w:firstLineChars="0" w:firstLine="0"/>
         <w:jc w:val="left"/>
         <w:rPr>
-          <w:rFonts w:ascii="Courier New" w:hAnsi="Courier New" w:cs="Courier New" w:hint="eastAsia"/>
+          <w:rFonts w:ascii="Courier New" w:hAnsi="Courier New" w:cs="Courier New"/>
           <w:kern w:val="0"/>
           <w:sz w:val="20"/>
           <w:szCs w:val="20"/>
@@ -1076,7 +1274,7 @@
     </w:p>
     <w:p>
       <w:pPr>
-        <w:pStyle w:val="a3"/>
+        <w:pStyle w:val="ListParagraph"/>
         <w:widowControl/>
         <w:tabs>
           <w:tab w:val="left" w:pos="916"/>
@@ -1100,7 +1298,7 @@
         <w:ind w:left="360" w:firstLineChars="0" w:firstLine="0"/>
         <w:jc w:val="left"/>
         <w:rPr>
-          <w:rFonts w:ascii="Courier New" w:hAnsi="Courier New" w:cs="Courier New" w:hint="eastAsia"/>
+          <w:rFonts w:ascii="Courier New" w:hAnsi="Courier New" w:cs="Courier New"/>
           <w:kern w:val="0"/>
           <w:sz w:val="20"/>
           <w:szCs w:val="20"/>
@@ -1190,7 +1388,7 @@
     </w:p>
     <w:p>
       <w:pPr>
-        <w:pStyle w:val="a3"/>
+        <w:pStyle w:val="ListParagraph"/>
         <w:widowControl/>
         <w:tabs>
           <w:tab w:val="left" w:pos="916"/>
@@ -1214,7 +1412,7 @@
         <w:ind w:left="360" w:firstLineChars="0" w:firstLine="0"/>
         <w:jc w:val="left"/>
         <w:rPr>
-          <w:rFonts w:ascii="Courier New" w:hAnsi="Courier New" w:cs="Courier New" w:hint="eastAsia"/>
+          <w:rFonts w:ascii="Courier New" w:hAnsi="Courier New" w:cs="Courier New"/>
           <w:kern w:val="0"/>
           <w:sz w:val="20"/>
           <w:szCs w:val="20"/>
@@ -1232,7 +1430,7 @@
     </w:p>
     <w:p>
       <w:pPr>
-        <w:pStyle w:val="a3"/>
+        <w:pStyle w:val="ListParagraph"/>
         <w:widowControl/>
         <w:tabs>
           <w:tab w:val="left" w:pos="916"/>
@@ -1256,7 +1454,7 @@
         <w:ind w:left="360" w:firstLineChars="0" w:firstLine="0"/>
         <w:jc w:val="left"/>
         <w:rPr>
-          <w:rFonts w:ascii="Courier New" w:hAnsi="Courier New" w:cs="Courier New" w:hint="eastAsia"/>
+          <w:rFonts w:ascii="Courier New" w:hAnsi="Courier New" w:cs="Courier New"/>
           <w:kern w:val="0"/>
           <w:sz w:val="20"/>
           <w:szCs w:val="20"/>
@@ -1274,7 +1472,7 @@
     </w:p>
     <w:p>
       <w:pPr>
-        <w:pStyle w:val="a3"/>
+        <w:pStyle w:val="ListParagraph"/>
         <w:widowControl/>
         <w:tabs>
           <w:tab w:val="left" w:pos="916"/>
@@ -1298,7 +1496,7 @@
         <w:ind w:left="360" w:firstLineChars="0" w:firstLine="0"/>
         <w:jc w:val="left"/>
         <w:rPr>
-          <w:rFonts w:ascii="Courier New" w:hAnsi="Courier New" w:cs="Courier New" w:hint="eastAsia"/>
+          <w:rFonts w:ascii="Courier New" w:hAnsi="Courier New" w:cs="Courier New"/>
           <w:kern w:val="0"/>
           <w:sz w:val="20"/>
           <w:szCs w:val="20"/>
@@ -1325,7 +1523,7 @@
     </w:p>
     <w:p>
       <w:pPr>
-        <w:pStyle w:val="a3"/>
+        <w:pStyle w:val="ListParagraph"/>
         <w:widowControl/>
         <w:tabs>
           <w:tab w:val="left" w:pos="916"/>
@@ -1349,16 +1547,16 @@
         <w:ind w:left="360" w:firstLineChars="0" w:firstLine="0"/>
         <w:jc w:val="left"/>
         <w:rPr>
-          <w:rFonts w:ascii="Courier New" w:hAnsi="Courier New" w:cs="Courier New" w:hint="eastAsia"/>
-          <w:kern w:val="0"/>
-          <w:sz w:val="20"/>
-          <w:szCs w:val="20"/>
-        </w:rPr>
-      </w:pPr>
-    </w:p>
-    <w:p>
-      <w:pPr>
-        <w:pStyle w:val="a3"/>
+          <w:rFonts w:ascii="Courier New" w:hAnsi="Courier New" w:cs="Courier New"/>
+          <w:kern w:val="0"/>
+          <w:sz w:val="20"/>
+          <w:szCs w:val="20"/>
+        </w:rPr>
+      </w:pPr>
+    </w:p>
+    <w:p>
+      <w:pPr>
+        <w:pStyle w:val="ListParagraph"/>
         <w:widowControl/>
         <w:tabs>
           <w:tab w:val="left" w:pos="916"/>
@@ -1382,16 +1580,16 @@
         <w:ind w:left="360" w:firstLineChars="0" w:firstLine="0"/>
         <w:jc w:val="left"/>
         <w:rPr>
-          <w:rFonts w:ascii="Courier New" w:hAnsi="Courier New" w:cs="Courier New" w:hint="eastAsia"/>
-          <w:kern w:val="0"/>
-          <w:sz w:val="20"/>
-          <w:szCs w:val="20"/>
-        </w:rPr>
-      </w:pPr>
-    </w:p>
-    <w:p>
-      <w:pPr>
-        <w:pStyle w:val="a3"/>
+          <w:rFonts w:ascii="Courier New" w:hAnsi="Courier New" w:cs="Courier New"/>
+          <w:kern w:val="0"/>
+          <w:sz w:val="20"/>
+          <w:szCs w:val="20"/>
+        </w:rPr>
+      </w:pPr>
+    </w:p>
+    <w:p>
+      <w:pPr>
+        <w:pStyle w:val="ListParagraph"/>
         <w:widowControl/>
         <w:tabs>
           <w:tab w:val="left" w:pos="916"/>
@@ -1415,16 +1613,16 @@
         <w:ind w:left="360" w:firstLineChars="0" w:firstLine="0"/>
         <w:jc w:val="left"/>
         <w:rPr>
-          <w:rFonts w:ascii="Courier New" w:hAnsi="Courier New" w:cs="Courier New" w:hint="eastAsia"/>
-          <w:kern w:val="0"/>
-          <w:sz w:val="20"/>
-          <w:szCs w:val="20"/>
-        </w:rPr>
-      </w:pPr>
-    </w:p>
-    <w:p>
-      <w:pPr>
-        <w:pStyle w:val="a3"/>
+          <w:rFonts w:ascii="Courier New" w:hAnsi="Courier New" w:cs="Courier New"/>
+          <w:kern w:val="0"/>
+          <w:sz w:val="20"/>
+          <w:szCs w:val="20"/>
+        </w:rPr>
+      </w:pPr>
+    </w:p>
+    <w:p>
+      <w:pPr>
+        <w:pStyle w:val="ListParagraph"/>
         <w:widowControl/>
         <w:tabs>
           <w:tab w:val="left" w:pos="916"/>
@@ -1448,16 +1646,16 @@
         <w:ind w:left="360" w:firstLineChars="0" w:firstLine="0"/>
         <w:jc w:val="left"/>
         <w:rPr>
-          <w:rFonts w:ascii="Courier New" w:hAnsi="Courier New" w:cs="Courier New" w:hint="eastAsia"/>
-          <w:kern w:val="0"/>
-          <w:sz w:val="20"/>
-          <w:szCs w:val="20"/>
-        </w:rPr>
-      </w:pPr>
-    </w:p>
-    <w:p>
-      <w:pPr>
-        <w:pStyle w:val="a3"/>
+          <w:rFonts w:ascii="Courier New" w:hAnsi="Courier New" w:cs="Courier New"/>
+          <w:kern w:val="0"/>
+          <w:sz w:val="20"/>
+          <w:szCs w:val="20"/>
+        </w:rPr>
+      </w:pPr>
+    </w:p>
+    <w:p>
+      <w:pPr>
+        <w:pStyle w:val="ListParagraph"/>
         <w:widowControl/>
         <w:tabs>
           <w:tab w:val="left" w:pos="916"/>
@@ -1481,16 +1679,16 @@
         <w:ind w:left="360" w:firstLineChars="0" w:firstLine="0"/>
         <w:jc w:val="left"/>
         <w:rPr>
-          <w:rFonts w:ascii="Courier New" w:hAnsi="Courier New" w:cs="Courier New" w:hint="eastAsia"/>
-          <w:kern w:val="0"/>
-          <w:sz w:val="20"/>
-          <w:szCs w:val="20"/>
-        </w:rPr>
-      </w:pPr>
-    </w:p>
-    <w:p>
-      <w:pPr>
-        <w:pStyle w:val="a3"/>
+          <w:rFonts w:ascii="Courier New" w:hAnsi="Courier New" w:cs="Courier New"/>
+          <w:kern w:val="0"/>
+          <w:sz w:val="20"/>
+          <w:szCs w:val="20"/>
+        </w:rPr>
+      </w:pPr>
+    </w:p>
+    <w:p>
+      <w:pPr>
+        <w:pStyle w:val="ListParagraph"/>
         <w:widowControl/>
         <w:numPr>
           <w:ilvl w:val="0"/>
@@ -1517,7 +1715,7 @@
         <w:ind w:firstLineChars="0"/>
         <w:jc w:val="left"/>
         <w:rPr>
-          <w:rFonts w:ascii="Courier New" w:hAnsi="Courier New" w:cs="Courier New" w:hint="eastAsia"/>
+          <w:rFonts w:ascii="Courier New" w:hAnsi="Courier New" w:cs="Courier New"/>
           <w:kern w:val="0"/>
           <w:sz w:val="20"/>
           <w:szCs w:val="20"/>
@@ -1614,7 +1812,7 @@
         <w:spacing w:before="100" w:beforeAutospacing="1" w:after="100" w:afterAutospacing="1"/>
         <w:jc w:val="left"/>
         <w:rPr>
-          <w:rFonts w:ascii="Courier New" w:hAnsi="Courier New" w:cs="Courier New" w:hint="eastAsia"/>
+          <w:rFonts w:ascii="Courier New" w:hAnsi="Courier New" w:cs="Courier New"/>
           <w:kern w:val="0"/>
           <w:sz w:val="20"/>
           <w:szCs w:val="20"/>
@@ -2529,7 +2727,6 @@
         </w:rPr>
         <w:t>作者：</w:t>
       </w:r>
-      <w:proofErr w:type="spellStart"/>
       <w:r>
         <w:rPr>
           <w:rFonts w:ascii="Courier New" w:hAnsi="Courier New" w:cs="Courier New"/>
@@ -2539,7 +2736,6 @@
         </w:rPr>
         <w:t>littlekid</w:t>
       </w:r>
-      <w:proofErr w:type="spellEnd"/>
       <w:r>
         <w:rPr>
           <w:rFonts w:ascii="Courier New" w:hAnsi="Courier New" w:cs="Courier New"/>
@@ -3230,7 +3426,7 @@
     <w:lsdException w:name="Mention" w:semiHidden="1" w:unhideWhenUsed="1"/>
     <w:lsdException w:name="Smart Hyperlink" w:semiHidden="1" w:unhideWhenUsed="1"/>
   </w:latentStyles>
-  <w:style w:type="paragraph" w:default="1" w:styleId="a">
+  <w:style w:type="paragraph" w:default="1" w:styleId="Normal">
     <w:name w:val="Normal"/>
     <w:qFormat/>
     <w:pPr>
@@ -3238,13 +3434,13 @@
       <w:jc w:val="both"/>
     </w:pPr>
   </w:style>
-  <w:style w:type="character" w:default="1" w:styleId="a0">
+  <w:style w:type="character" w:default="1" w:styleId="DefaultParagraphFont">
     <w:name w:val="Default Paragraph Font"/>
     <w:uiPriority w:val="1"/>
     <w:semiHidden/>
     <w:unhideWhenUsed/>
   </w:style>
-  <w:style w:type="table" w:default="1" w:styleId="a1">
+  <w:style w:type="table" w:default="1" w:styleId="TableNormal">
     <w:name w:val="Normal Table"/>
     <w:uiPriority w:val="99"/>
     <w:semiHidden/>
@@ -3259,16 +3455,16 @@
       </w:tblCellMar>
     </w:tblPr>
   </w:style>
-  <w:style w:type="numbering" w:default="1" w:styleId="a2">
+  <w:style w:type="numbering" w:default="1" w:styleId="NoList">
     <w:name w:val="No List"/>
     <w:uiPriority w:val="99"/>
     <w:semiHidden/>
     <w:unhideWhenUsed/>
   </w:style>
-  <w:style w:type="paragraph" w:styleId="HTML">
+  <w:style w:type="paragraph" w:styleId="HTMLPreformatted">
     <w:name w:val="HTML Preformatted"/>
-    <w:basedOn w:val="a"/>
-    <w:link w:val="HTML0"/>
+    <w:basedOn w:val="Normal"/>
+    <w:link w:val="HTMLPreformattedChar"/>
     <w:uiPriority w:val="99"/>
     <w:semiHidden/>
     <w:unhideWhenUsed/>
@@ -3302,10 +3498,10 @@
       <w:szCs w:val="20"/>
     </w:rPr>
   </w:style>
-  <w:style w:type="character" w:customStyle="1" w:styleId="HTML0">
-    <w:name w:val="HTML 预设格式字符"/>
-    <w:basedOn w:val="a0"/>
-    <w:link w:val="HTML"/>
+  <w:style w:type="character" w:customStyle="1" w:styleId="HTMLPreformattedChar">
+    <w:name w:val="HTML Preformatted Char"/>
+    <w:basedOn w:val="DefaultParagraphFont"/>
+    <w:link w:val="HTMLPreformatted"/>
     <w:uiPriority w:val="99"/>
     <w:semiHidden/>
     <w:rsid w:val="003E63BF"/>
@@ -3316,15 +3512,26 @@
       <w:szCs w:val="20"/>
     </w:rPr>
   </w:style>
-  <w:style w:type="paragraph" w:styleId="a3">
+  <w:style w:type="paragraph" w:styleId="ListParagraph">
     <w:name w:val="List Paragraph"/>
-    <w:basedOn w:val="a"/>
+    <w:basedOn w:val="Normal"/>
     <w:uiPriority w:val="34"/>
     <w:qFormat/>
     <w:rsid w:val="005E1FDA"/>
     <w:pPr>
       <w:ind w:firstLineChars="200" w:firstLine="420"/>
     </w:pPr>
+  </w:style>
+  <w:style w:type="character" w:styleId="Emphasis">
+    <w:name w:val="Emphasis"/>
+    <w:basedOn w:val="DefaultParagraphFont"/>
+    <w:uiPriority w:val="20"/>
+    <w:qFormat/>
+    <w:rsid w:val="000816A7"/>
+    <w:rPr>
+      <w:i/>
+      <w:iCs/>
+    </w:rPr>
   </w:style>
 </w:styles>
 </file>

</xml_diff>

<commit_message>
save features and features' name
</commit_message>
<xml_diff>
--- a/doc/feature.docx
+++ b/doc/feature.docx
@@ -35,7 +35,7 @@
     </w:p>
     <w:p>
       <w:pPr>
-        <w:pStyle w:val="ListParagraph"/>
+        <w:pStyle w:val="a3"/>
         <w:widowControl/>
         <w:numPr>
           <w:ilvl w:val="0"/>
@@ -163,7 +163,7 @@
     </w:p>
     <w:p>
       <w:pPr>
-        <w:pStyle w:val="ListParagraph"/>
+        <w:pStyle w:val="a3"/>
         <w:widowControl/>
         <w:tabs>
           <w:tab w:val="left" w:pos="916"/>
@@ -322,7 +322,7 @@
     </w:p>
     <w:p>
       <w:pPr>
-        <w:pStyle w:val="ListParagraph"/>
+        <w:pStyle w:val="a3"/>
         <w:widowControl/>
         <w:tabs>
           <w:tab w:val="left" w:pos="916"/>
@@ -409,7 +409,7 @@
     </w:p>
     <w:p>
       <w:pPr>
-        <w:pStyle w:val="ListParagraph"/>
+        <w:pStyle w:val="a3"/>
         <w:widowControl/>
         <w:numPr>
           <w:ilvl w:val="0"/>
@@ -465,7 +465,7 @@
     </w:p>
     <w:p>
       <w:pPr>
-        <w:pStyle w:val="ListParagraph"/>
+        <w:pStyle w:val="a3"/>
         <w:widowControl/>
         <w:tabs>
           <w:tab w:val="left" w:pos="916"/>
@@ -549,19 +549,10 @@
         </w:rPr>
         <w:t>的比例</w:t>
       </w:r>
-      <w:r>
-        <w:rPr>
-          <w:rFonts w:ascii="Courier New" w:hAnsi="Courier New" w:cs="Courier New" w:hint="eastAsia"/>
-          <w:kern w:val="0"/>
-          <w:sz w:val="20"/>
-          <w:szCs w:val="20"/>
-        </w:rPr>
-        <w:t xml:space="preserve">   1</w:t>
-      </w:r>
     </w:p>
     <w:p>
       <w:pPr>
-        <w:pStyle w:val="ListParagraph"/>
+        <w:pStyle w:val="a3"/>
         <w:widowControl/>
         <w:tabs>
           <w:tab w:val="left" w:pos="916"/>
@@ -621,7 +612,7 @@
     </w:p>
     <w:p>
       <w:pPr>
-        <w:pStyle w:val="ListParagraph"/>
+        <w:pStyle w:val="a3"/>
         <w:widowControl/>
         <w:tabs>
           <w:tab w:val="left" w:pos="916"/>
@@ -645,7 +636,7 @@
         <w:ind w:left="360" w:firstLineChars="0" w:firstLine="0"/>
         <w:jc w:val="left"/>
         <w:rPr>
-          <w:rFonts w:ascii="Courier New" w:hAnsi="Courier New" w:cs="Courier New" w:hint="eastAsia"/>
+          <w:rFonts w:ascii="Courier New" w:hAnsi="Courier New" w:cs="Courier New"/>
           <w:kern w:val="0"/>
           <w:sz w:val="20"/>
           <w:szCs w:val="20"/>
@@ -677,20 +668,11 @@
           <w:szCs w:val="20"/>
         </w:rPr>
         <w:t>年龄</w:t>
-      </w:r>
-      <w:r>
-        <w:rPr>
-          <w:rFonts w:ascii="Courier New" w:hAnsi="Courier New" w:cs="Courier New" w:hint="eastAsia"/>
-          <w:kern w:val="0"/>
-          <w:sz w:val="20"/>
-          <w:szCs w:val="20"/>
-        </w:rPr>
-        <w:t xml:space="preserve">  1</w:t>
       </w:r>
     </w:p>
     <w:p>
       <w:pPr>
-        <w:pStyle w:val="ListParagraph"/>
+        <w:pStyle w:val="a3"/>
         <w:widowControl/>
         <w:tabs>
           <w:tab w:val="left" w:pos="916"/>
@@ -747,19 +729,10 @@
         </w:rPr>
         <w:t>性别</w:t>
       </w:r>
-      <w:r>
-        <w:rPr>
-          <w:rFonts w:ascii="Courier New" w:hAnsi="Courier New" w:cs="Courier New" w:hint="eastAsia"/>
-          <w:kern w:val="0"/>
-          <w:sz w:val="20"/>
-          <w:szCs w:val="20"/>
-        </w:rPr>
-        <w:t xml:space="preserve">  1</w:t>
-      </w:r>
     </w:p>
     <w:p>
       <w:pPr>
-        <w:pStyle w:val="ListParagraph"/>
+        <w:pStyle w:val="a3"/>
         <w:widowControl/>
         <w:tabs>
           <w:tab w:val="left" w:pos="916"/>
@@ -783,7 +756,7 @@
         <w:ind w:left="360" w:firstLineChars="0" w:firstLine="0"/>
         <w:jc w:val="left"/>
         <w:rPr>
-          <w:rFonts w:ascii="Courier New" w:hAnsi="Courier New" w:cs="Courier New" w:hint="eastAsia"/>
+          <w:rFonts w:ascii="Courier New" w:hAnsi="Courier New" w:cs="Courier New"/>
           <w:kern w:val="0"/>
           <w:sz w:val="20"/>
           <w:szCs w:val="20"/>
@@ -815,29 +788,11 @@
           <w:szCs w:val="20"/>
         </w:rPr>
         <w:t>行为天计数</w:t>
-      </w:r>
-      <w:r>
-        <w:rPr>
-          <w:rFonts w:ascii="Courier New" w:hAnsi="Courier New" w:cs="Courier New" w:hint="eastAsia"/>
-          <w:kern w:val="0"/>
-          <w:sz w:val="20"/>
-          <w:szCs w:val="20"/>
-        </w:rPr>
-        <w:t xml:space="preserve"> 1</w:t>
-      </w:r>
-      <w:r>
-        <w:rPr>
-          <w:rFonts w:ascii="Courier New" w:hAnsi="Courier New" w:cs="Courier New" w:hint="eastAsia"/>
-          <w:kern w:val="0"/>
-          <w:sz w:val="20"/>
-          <w:szCs w:val="20"/>
-        </w:rPr>
-        <w:t xml:space="preserve"> 1</w:t>
       </w:r>
     </w:p>
     <w:p>
       <w:pPr>
-        <w:pStyle w:val="ListParagraph"/>
+        <w:pStyle w:val="a3"/>
         <w:widowControl/>
         <w:tabs>
           <w:tab w:val="left" w:pos="916"/>
@@ -930,19 +885,10 @@
         </w:rPr>
         <w:t>种操作加权和）</w:t>
       </w:r>
-      <w:r>
-        <w:rPr>
-          <w:rFonts w:ascii="Courier New" w:hAnsi="Courier New" w:cs="Courier New" w:hint="eastAsia"/>
-          <w:kern w:val="0"/>
-          <w:sz w:val="20"/>
-          <w:szCs w:val="20"/>
-        </w:rPr>
-        <w:t xml:space="preserve"> 1</w:t>
-      </w:r>
     </w:p>
     <w:p>
       <w:pPr>
-        <w:pStyle w:val="ListParagraph"/>
+        <w:pStyle w:val="a3"/>
         <w:widowControl/>
         <w:tabs>
           <w:tab w:val="left" w:pos="916"/>
@@ -966,7 +912,7 @@
         <w:ind w:left="360" w:firstLineChars="0" w:firstLine="0"/>
         <w:jc w:val="left"/>
         <w:rPr>
-          <w:rFonts w:ascii="Courier New" w:hAnsi="Courier New" w:cs="Courier New"/>
+          <w:rFonts w:ascii="Courier New" w:hAnsi="Courier New" w:cs="Courier New" w:hint="eastAsia"/>
           <w:kern w:val="0"/>
           <w:sz w:val="20"/>
           <w:szCs w:val="20"/>
@@ -990,47 +936,10 @@
         </w:rPr>
         <w:t>,u_action_ration_in11</w:t>
       </w:r>
-      <w:r>
-        <w:rPr>
-          <w:rFonts w:ascii="Courier New" w:hAnsi="Courier New" w:cs="Courier New" w:hint="eastAsia"/>
-          <w:kern w:val="0"/>
-          <w:sz w:val="20"/>
-          <w:szCs w:val="20"/>
-        </w:rPr>
-        <w:t>双十一的四种行为</w:t>
-      </w:r>
-      <w:r>
-        <w:rPr>
-          <w:rFonts w:ascii="Courier New" w:hAnsi="Courier New" w:cs="Courier New" w:hint="eastAsia"/>
-          <w:kern w:val="0"/>
-          <w:sz w:val="20"/>
-          <w:szCs w:val="20"/>
-        </w:rPr>
-        <w:t>占所有时间的四种行为</w:t>
-      </w:r>
-      <w:r>
-        <w:rPr>
-          <w:rFonts w:ascii="Courier New" w:hAnsi="Courier New" w:cs="Courier New" w:hint="eastAsia"/>
-          <w:kern w:val="0"/>
-          <w:sz w:val="20"/>
-          <w:szCs w:val="20"/>
-        </w:rPr>
-        <w:t>比例</w:t>
-      </w:r>
-      <w:r>
-        <w:rPr>
-          <w:rFonts w:ascii="Courier New" w:hAnsi="Courier New" w:cs="Courier New" w:hint="eastAsia"/>
-          <w:kern w:val="0"/>
-          <w:sz w:val="20"/>
-          <w:szCs w:val="20"/>
-        </w:rPr>
-        <w:t xml:space="preserve">  5</w:t>
-      </w:r>
-      <w:bookmarkStart w:id="0" w:name="_GoBack"/>
-      <w:bookmarkEnd w:id="0"/>
     </w:p>
     <w:p>
       <w:pPr>
+        <w:pStyle w:val="a3"/>
         <w:widowControl/>
         <w:tabs>
           <w:tab w:val="left" w:pos="916"/>
@@ -1051,7 +960,7 @@
           <w:tab w:val="left" w:pos="14656"/>
         </w:tabs>
         <w:spacing w:before="100" w:beforeAutospacing="1" w:after="100" w:afterAutospacing="1"/>
-        <w:ind w:firstLine="400"/>
+        <w:ind w:left="360" w:firstLineChars="0" w:firstLine="0"/>
         <w:jc w:val="left"/>
         <w:rPr>
           <w:rFonts w:ascii="Courier New" w:hAnsi="Courier New" w:cs="Courier New"/>
@@ -1062,30 +971,39 @@
       </w:pPr>
       <w:r>
         <w:rPr>
-          <w:rFonts w:ascii="Courier New" w:hAnsi="Courier New" w:cs="Courier New"/>
-          <w:kern w:val="0"/>
-          <w:sz w:val="20"/>
-          <w:szCs w:val="20"/>
-        </w:rPr>
-        <w:t>u_isNew</w:t>
-      </w:r>
-      <w:r>
-        <w:rPr>
-          <w:rFonts w:ascii="Courier New" w:hAnsi="Courier New" w:cs="Courier New" w:hint="eastAsia"/>
-          <w:kern w:val="0"/>
-          <w:sz w:val="20"/>
-          <w:szCs w:val="20"/>
-        </w:rPr>
-        <w:t>是否新用户</w:t>
-      </w:r>
-      <w:r>
-        <w:rPr>
-          <w:rFonts w:ascii="Courier New" w:hAnsi="Courier New" w:cs="Courier New" w:hint="eastAsia"/>
-          <w:kern w:val="0"/>
-          <w:sz w:val="20"/>
-          <w:szCs w:val="20"/>
-        </w:rPr>
-        <w:t xml:space="preserve"> </w:t>
+          <w:rFonts w:ascii="Courier New" w:hAnsi="Courier New" w:cs="Courier New" w:hint="eastAsia"/>
+          <w:kern w:val="0"/>
+          <w:sz w:val="20"/>
+          <w:szCs w:val="20"/>
+        </w:rPr>
+        <w:t>双十一的四种行为</w:t>
+      </w:r>
+      <w:r>
+        <w:rPr>
+          <w:rFonts w:ascii="Courier New" w:hAnsi="Courier New" w:cs="Courier New" w:hint="eastAsia"/>
+          <w:kern w:val="0"/>
+          <w:sz w:val="20"/>
+          <w:szCs w:val="20"/>
+        </w:rPr>
+        <w:t>占所有时间的四种行为</w:t>
+      </w:r>
+      <w:r>
+        <w:rPr>
+          <w:rFonts w:ascii="Courier New" w:hAnsi="Courier New" w:cs="Courier New" w:hint="eastAsia"/>
+          <w:kern w:val="0"/>
+          <w:sz w:val="20"/>
+          <w:szCs w:val="20"/>
+        </w:rPr>
+        <w:t>的</w:t>
+      </w:r>
+      <w:r>
+        <w:rPr>
+          <w:rFonts w:ascii="Courier New" w:hAnsi="Courier New" w:cs="Courier New" w:hint="eastAsia"/>
+          <w:kern w:val="0"/>
+          <w:sz w:val="20"/>
+          <w:szCs w:val="20"/>
+        </w:rPr>
+        <w:t>比例</w:t>
       </w:r>
     </w:p>
     <w:p>
@@ -1119,15 +1037,46 @@
           <w:szCs w:val="20"/>
         </w:rPr>
       </w:pPr>
+      <w:r>
+        <w:rPr>
+          <w:rFonts w:ascii="Courier New" w:hAnsi="Courier New" w:cs="Courier New"/>
+          <w:kern w:val="0"/>
+          <w:sz w:val="20"/>
+          <w:szCs w:val="20"/>
+        </w:rPr>
+        <w:t>u_</w:t>
+      </w:r>
+      <w:r>
+        <w:rPr>
+          <w:rFonts w:ascii="Courier New" w:hAnsi="Courier New" w:cs="Courier New"/>
+          <w:kern w:val="0"/>
+          <w:sz w:val="20"/>
+          <w:szCs w:val="20"/>
+        </w:rPr>
+        <w:t xml:space="preserve">is_new_user </w:t>
+      </w:r>
+      <w:r>
+        <w:rPr>
+          <w:rFonts w:ascii="Courier New" w:hAnsi="Courier New" w:cs="Courier New" w:hint="eastAsia"/>
+          <w:kern w:val="0"/>
+          <w:sz w:val="20"/>
+          <w:szCs w:val="20"/>
+        </w:rPr>
+        <w:t>是否新用户</w:t>
+      </w:r>
+      <w:r>
+        <w:rPr>
+          <w:rFonts w:ascii="Courier New" w:hAnsi="Courier New" w:cs="Courier New" w:hint="eastAsia"/>
+          <w:kern w:val="0"/>
+          <w:sz w:val="20"/>
+          <w:szCs w:val="20"/>
+        </w:rPr>
+        <w:t xml:space="preserve"> </w:t>
+      </w:r>
     </w:p>
     <w:p>
       <w:pPr>
-        <w:pStyle w:val="ListParagraph"/>
         <w:widowControl/>
-        <w:numPr>
-          <w:ilvl w:val="0"/>
-          <w:numId w:val="2"/>
-        </w:numPr>
         <w:tabs>
           <w:tab w:val="left" w:pos="916"/>
           <w:tab w:val="left" w:pos="1832"/>
@@ -1147,7 +1096,7 @@
           <w:tab w:val="left" w:pos="14656"/>
         </w:tabs>
         <w:spacing w:before="100" w:beforeAutospacing="1" w:after="100" w:afterAutospacing="1"/>
-        <w:ind w:firstLineChars="0"/>
+        <w:ind w:firstLine="400"/>
         <w:jc w:val="left"/>
         <w:rPr>
           <w:rFonts w:ascii="Courier New" w:hAnsi="Courier New" w:cs="Courier New"/>
@@ -1156,21 +1105,15 @@
           <w:szCs w:val="20"/>
         </w:rPr>
       </w:pPr>
-      <w:r>
-        <w:rPr>
-          <w:rFonts w:ascii="Courier New" w:hAnsi="Courier New" w:cs="Courier New" w:hint="eastAsia"/>
-          <w:b/>
-          <w:kern w:val="0"/>
-          <w:sz w:val="20"/>
-          <w:szCs w:val="20"/>
-        </w:rPr>
-        <w:t>商家</w:t>
-      </w:r>
     </w:p>
     <w:p>
       <w:pPr>
-        <w:pStyle w:val="ListParagraph"/>
+        <w:pStyle w:val="a3"/>
         <w:widowControl/>
+        <w:numPr>
+          <w:ilvl w:val="0"/>
+          <w:numId w:val="2"/>
+        </w:numPr>
         <w:tabs>
           <w:tab w:val="left" w:pos="916"/>
           <w:tab w:val="left" w:pos="1832"/>
@@ -1190,7 +1133,7 @@
           <w:tab w:val="left" w:pos="14656"/>
         </w:tabs>
         <w:spacing w:before="100" w:beforeAutospacing="1" w:after="100" w:afterAutospacing="1"/>
-        <w:ind w:left="360" w:firstLineChars="0" w:firstLine="0"/>
+        <w:ind w:firstLineChars="0"/>
         <w:jc w:val="left"/>
         <w:rPr>
           <w:rFonts w:ascii="Courier New" w:hAnsi="Courier New" w:cs="Courier New"/>
@@ -1201,89 +1144,18 @@
       </w:pPr>
       <w:r>
         <w:rPr>
-          <w:rFonts w:ascii="Courier New" w:hAnsi="Courier New" w:cs="Courier New"/>
-          <w:kern w:val="0"/>
-          <w:sz w:val="20"/>
-          <w:szCs w:val="20"/>
-        </w:rPr>
-        <w:t>m_repeat_</w:t>
-      </w:r>
-      <w:r>
-        <w:rPr>
-          <w:rFonts w:ascii="Courier New" w:hAnsi="Courier New" w:cs="Courier New"/>
-          <w:kern w:val="0"/>
-          <w:sz w:val="20"/>
-          <w:szCs w:val="20"/>
-        </w:rPr>
-        <w:t>user_ratio</w:t>
-      </w:r>
-      <w:r>
-        <w:rPr>
-          <w:rFonts w:ascii="Courier New" w:hAnsi="Courier New" w:cs="Courier New" w:hint="eastAsia"/>
-          <w:kern w:val="0"/>
-          <w:sz w:val="20"/>
-          <w:szCs w:val="20"/>
-        </w:rPr>
-        <w:t>所有用户在此商家</w:t>
-      </w:r>
-      <w:r>
-        <w:rPr>
-          <w:rFonts w:ascii="Courier New" w:hAnsi="Courier New" w:cs="Courier New" w:hint="eastAsia"/>
-          <w:kern w:val="0"/>
-          <w:sz w:val="20"/>
-          <w:szCs w:val="20"/>
-        </w:rPr>
-        <w:t>(</w:t>
-      </w:r>
-      <w:r>
-        <w:rPr>
-          <w:rFonts w:ascii="Courier New" w:hAnsi="Courier New" w:cs="Courier New" w:hint="eastAsia"/>
-          <w:kern w:val="0"/>
-          <w:sz w:val="20"/>
-          <w:szCs w:val="20"/>
-        </w:rPr>
-        <w:t>相似商家</w:t>
-      </w:r>
-      <w:r>
-        <w:rPr>
-          <w:rFonts w:ascii="Courier New" w:hAnsi="Courier New" w:cs="Courier New" w:hint="eastAsia"/>
-          <w:kern w:val="0"/>
-          <w:sz w:val="20"/>
-          <w:szCs w:val="20"/>
-        </w:rPr>
-        <w:t>)</w:t>
-      </w:r>
-      <w:r>
-        <w:rPr>
-          <w:rFonts w:ascii="Courier New" w:hAnsi="Courier New" w:cs="Courier New" w:hint="eastAsia"/>
-          <w:kern w:val="0"/>
-          <w:sz w:val="20"/>
-          <w:szCs w:val="20"/>
-        </w:rPr>
-        <w:t>重复购买的比例</w:t>
-      </w:r>
-      <w:r>
-        <w:rPr>
-          <w:rFonts w:ascii="Courier New" w:hAnsi="Courier New" w:cs="Courier New" w:hint="eastAsia"/>
-          <w:kern w:val="0"/>
-          <w:sz w:val="20"/>
-          <w:szCs w:val="20"/>
-        </w:rPr>
-        <w:t xml:space="preserve">  1</w:t>
-      </w:r>
-      <w:r>
-        <w:rPr>
-          <w:rFonts w:ascii="Courier New" w:hAnsi="Courier New" w:cs="Courier New" w:hint="eastAsia"/>
-          <w:kern w:val="0"/>
-          <w:sz w:val="20"/>
-          <w:szCs w:val="20"/>
-        </w:rPr>
-        <w:t>*6</w:t>
+          <w:rFonts w:ascii="Courier New" w:hAnsi="Courier New" w:cs="Courier New" w:hint="eastAsia"/>
+          <w:b/>
+          <w:kern w:val="0"/>
+          <w:sz w:val="20"/>
+          <w:szCs w:val="20"/>
+        </w:rPr>
+        <w:t>商家</w:t>
       </w:r>
     </w:p>
     <w:p>
       <w:pPr>
-        <w:pStyle w:val="ListParagraph"/>
+        <w:pStyle w:val="a3"/>
         <w:widowControl/>
         <w:tabs>
           <w:tab w:val="left" w:pos="916"/>
@@ -1320,93 +1192,120 @@
           <w:sz w:val="20"/>
           <w:szCs w:val="20"/>
         </w:rPr>
-        <w:t>m_clicked_num, m_faved_num, m_added_to_cart_num, m_purchased_num</w:t>
-      </w:r>
-      <w:r>
-        <w:rPr>
-          <w:rFonts w:ascii="Courier New" w:hAnsi="Courier New" w:cs="Courier New" w:hint="eastAsia"/>
-          <w:kern w:val="0"/>
-          <w:sz w:val="20"/>
-          <w:szCs w:val="20"/>
-        </w:rPr>
-        <w:t>对此商家的四位行为数</w:t>
-      </w:r>
-      <w:r>
-        <w:rPr>
-          <w:rFonts w:ascii="Courier New" w:hAnsi="Courier New" w:cs="Courier New" w:hint="eastAsia"/>
-          <w:kern w:val="0"/>
-          <w:sz w:val="20"/>
-          <w:szCs w:val="20"/>
-        </w:rPr>
-        <w:t xml:space="preserve">  </w:t>
-      </w:r>
-      <w:r>
-        <w:rPr>
-          <w:rFonts w:ascii="Courier New" w:hAnsi="Courier New" w:cs="Courier New" w:hint="eastAsia"/>
-          <w:kern w:val="0"/>
-          <w:sz w:val="20"/>
-          <w:szCs w:val="20"/>
-        </w:rPr>
-        <w:t>点击数</w:t>
-      </w:r>
-      <w:r>
-        <w:rPr>
-          <w:rFonts w:ascii="Courier New" w:hAnsi="Courier New" w:cs="Courier New" w:hint="eastAsia"/>
-          <w:kern w:val="0"/>
-          <w:sz w:val="20"/>
-          <w:szCs w:val="20"/>
-        </w:rPr>
-        <w:t xml:space="preserve">  </w:t>
-      </w:r>
-      <w:r>
-        <w:rPr>
-          <w:rFonts w:ascii="Courier New" w:hAnsi="Courier New" w:cs="Courier New" w:hint="eastAsia"/>
-          <w:kern w:val="0"/>
-          <w:sz w:val="20"/>
-          <w:szCs w:val="20"/>
-        </w:rPr>
-        <w:t>收藏数</w:t>
-      </w:r>
-      <w:r>
-        <w:rPr>
-          <w:rFonts w:ascii="Courier New" w:hAnsi="Courier New" w:cs="Courier New" w:hint="eastAsia"/>
-          <w:kern w:val="0"/>
-          <w:sz w:val="20"/>
-          <w:szCs w:val="20"/>
-        </w:rPr>
-        <w:t xml:space="preserve">  </w:t>
-      </w:r>
-      <w:r>
-        <w:rPr>
-          <w:rFonts w:ascii="Courier New" w:hAnsi="Courier New" w:cs="Courier New" w:hint="eastAsia"/>
-          <w:kern w:val="0"/>
-          <w:sz w:val="20"/>
-          <w:szCs w:val="20"/>
-        </w:rPr>
-        <w:t>添加购物车数</w:t>
-      </w:r>
-      <w:r>
-        <w:rPr>
-          <w:rFonts w:ascii="Courier New" w:hAnsi="Courier New" w:cs="Courier New" w:hint="eastAsia"/>
-          <w:kern w:val="0"/>
-          <w:sz w:val="20"/>
-          <w:szCs w:val="20"/>
-        </w:rPr>
-        <w:t xml:space="preserve"> </w:t>
-      </w:r>
-      <w:r>
-        <w:rPr>
-          <w:rFonts w:ascii="Courier New" w:hAnsi="Courier New" w:cs="Courier New" w:hint="eastAsia"/>
-          <w:kern w:val="0"/>
-          <w:sz w:val="20"/>
-          <w:szCs w:val="20"/>
-        </w:rPr>
-        <w:t>购买数</w:t>
+        <w:t>m_repeat_</w:t>
+      </w:r>
+      <w:r>
+        <w:rPr>
+          <w:rFonts w:ascii="Courier New" w:hAnsi="Courier New" w:cs="Courier New"/>
+          <w:kern w:val="0"/>
+          <w:sz w:val="20"/>
+          <w:szCs w:val="20"/>
+        </w:rPr>
+        <w:t>user_ratio</w:t>
+      </w:r>
+      <w:r>
+        <w:rPr>
+          <w:rFonts w:ascii="Courier New" w:hAnsi="Courier New" w:cs="Courier New" w:hint="eastAsia"/>
+          <w:kern w:val="0"/>
+          <w:sz w:val="20"/>
+          <w:szCs w:val="20"/>
+        </w:rPr>
+        <w:t>所有用户在当前</w:t>
+      </w:r>
+      <w:r>
+        <w:rPr>
+          <w:rFonts w:ascii="Courier New" w:hAnsi="Courier New" w:cs="Courier New" w:hint="eastAsia"/>
+          <w:kern w:val="0"/>
+          <w:sz w:val="20"/>
+          <w:szCs w:val="20"/>
+        </w:rPr>
+        <w:t>商家</w:t>
+      </w:r>
+      <w:r>
+        <w:rPr>
+          <w:rFonts w:ascii="Courier New" w:hAnsi="Courier New" w:cs="Courier New" w:hint="eastAsia"/>
+          <w:kern w:val="0"/>
+          <w:sz w:val="20"/>
+          <w:szCs w:val="20"/>
+        </w:rPr>
+        <w:t>(</w:t>
+      </w:r>
+      <w:r>
+        <w:rPr>
+          <w:rFonts w:ascii="Courier New" w:hAnsi="Courier New" w:cs="Courier New" w:hint="eastAsia"/>
+          <w:kern w:val="0"/>
+          <w:sz w:val="20"/>
+          <w:szCs w:val="20"/>
+        </w:rPr>
+        <w:t>或</w:t>
+      </w:r>
+      <w:r>
+        <w:rPr>
+          <w:rFonts w:ascii="Courier New" w:hAnsi="Courier New" w:cs="Courier New" w:hint="eastAsia"/>
+          <w:kern w:val="0"/>
+          <w:sz w:val="20"/>
+          <w:szCs w:val="20"/>
+        </w:rPr>
+        <w:t>5</w:t>
+      </w:r>
+      <w:r>
+        <w:rPr>
+          <w:rFonts w:ascii="Courier New" w:hAnsi="Courier New" w:cs="Courier New" w:hint="eastAsia"/>
+          <w:kern w:val="0"/>
+          <w:sz w:val="20"/>
+          <w:szCs w:val="20"/>
+        </w:rPr>
+        <w:t>个</w:t>
+      </w:r>
+      <w:r>
+        <w:rPr>
+          <w:rFonts w:ascii="Courier New" w:hAnsi="Courier New" w:cs="Courier New" w:hint="eastAsia"/>
+          <w:kern w:val="0"/>
+          <w:sz w:val="20"/>
+          <w:szCs w:val="20"/>
+        </w:rPr>
+        <w:t>相似商家</w:t>
+      </w:r>
+      <w:r>
+        <w:rPr>
+          <w:rFonts w:ascii="Courier New" w:hAnsi="Courier New" w:cs="Courier New" w:hint="eastAsia"/>
+          <w:kern w:val="0"/>
+          <w:sz w:val="20"/>
+          <w:szCs w:val="20"/>
+        </w:rPr>
+        <w:t>)</w:t>
+      </w:r>
+      <w:r>
+        <w:rPr>
+          <w:rFonts w:ascii="Courier New" w:hAnsi="Courier New" w:cs="Courier New" w:hint="eastAsia"/>
+          <w:kern w:val="0"/>
+          <w:sz w:val="20"/>
+          <w:szCs w:val="20"/>
+        </w:rPr>
+        <w:t>重复购买的比例</w:t>
+      </w:r>
+      <w:r>
+        <w:rPr>
+          <w:rFonts w:ascii="Courier New" w:hAnsi="Courier New" w:cs="Courier New" w:hint="eastAsia"/>
+          <w:kern w:val="0"/>
+          <w:sz w:val="20"/>
+          <w:szCs w:val="20"/>
+        </w:rPr>
+        <w:t xml:space="preserve">  1</w:t>
+      </w:r>
+      <w:r>
+        <w:rPr>
+          <w:rFonts w:ascii="Courier New" w:hAnsi="Courier New" w:cs="Courier New" w:hint="eastAsia"/>
+          <w:kern w:val="0"/>
+          <w:sz w:val="20"/>
+          <w:szCs w:val="20"/>
+        </w:rPr>
+        <w:t>*6</w:t>
       </w:r>
     </w:p>
     <w:p>
       <w:pPr>
-        <w:pStyle w:val="ListParagraph"/>
+        <w:pStyle w:val="a3"/>
         <w:widowControl/>
         <w:tabs>
           <w:tab w:val="left" w:pos="916"/>
@@ -1430,70 +1329,25 @@
         <w:ind w:left="360" w:firstLineChars="0" w:firstLine="0"/>
         <w:jc w:val="left"/>
         <w:rPr>
-          <w:rFonts w:ascii="Courier New" w:hAnsi="Courier New" w:cs="Courier New"/>
-          <w:kern w:val="0"/>
-          <w:sz w:val="20"/>
-          <w:szCs w:val="20"/>
-        </w:rPr>
-      </w:pPr>
-      <w:r>
-        <w:rPr>
-          <w:rFonts w:ascii="Courier New" w:hAnsi="Courier New" w:cs="Courier New"/>
-          <w:kern w:val="0"/>
-          <w:sz w:val="20"/>
-          <w:szCs w:val="20"/>
-        </w:rPr>
-        <w:t>m_repeat_user_before_11_ratio</w:t>
-      </w:r>
-      <w:r>
-        <w:rPr>
-          <w:rFonts w:ascii="Courier New" w:hAnsi="Courier New" w:cs="Courier New" w:hint="eastAsia"/>
-          <w:kern w:val="0"/>
-          <w:sz w:val="20"/>
-          <w:szCs w:val="20"/>
-        </w:rPr>
-        <w:t>双十一之前</w:t>
-      </w:r>
-      <w:r>
-        <w:rPr>
-          <w:rFonts w:ascii="Courier New" w:hAnsi="Courier New" w:cs="Courier New" w:hint="eastAsia"/>
-          <w:kern w:val="0"/>
-          <w:sz w:val="20"/>
-          <w:szCs w:val="20"/>
-        </w:rPr>
-        <w:t>有</w:t>
-      </w:r>
-      <w:r>
-        <w:rPr>
-          <w:rFonts w:ascii="Courier New" w:hAnsi="Courier New" w:cs="Courier New" w:hint="eastAsia"/>
-          <w:kern w:val="0"/>
-          <w:sz w:val="20"/>
-          <w:szCs w:val="20"/>
-        </w:rPr>
-        <w:t>重复购买</w:t>
-      </w:r>
-      <w:r>
-        <w:rPr>
-          <w:rFonts w:ascii="Courier New" w:hAnsi="Courier New" w:cs="Courier New" w:hint="eastAsia"/>
-          <w:kern w:val="0"/>
-          <w:sz w:val="20"/>
-          <w:szCs w:val="20"/>
-        </w:rPr>
-        <w:t>的用户占该商家所有用户的</w:t>
-      </w:r>
-      <w:r>
-        <w:rPr>
-          <w:rFonts w:ascii="Courier New" w:hAnsi="Courier New" w:cs="Courier New" w:hint="eastAsia"/>
-          <w:kern w:val="0"/>
-          <w:sz w:val="20"/>
-          <w:szCs w:val="20"/>
-        </w:rPr>
-        <w:t>比例</w:t>
+          <w:rFonts w:ascii="Courier New" w:hAnsi="Courier New" w:cs="Courier New" w:hint="eastAsia"/>
+          <w:kern w:val="0"/>
+          <w:sz w:val="20"/>
+          <w:szCs w:val="20"/>
+        </w:rPr>
+      </w:pPr>
+      <w:r>
+        <w:rPr>
+          <w:rFonts w:ascii="Courier New" w:hAnsi="Courier New" w:cs="Courier New"/>
+          <w:kern w:val="0"/>
+          <w:sz w:val="20"/>
+          <w:szCs w:val="20"/>
+        </w:rPr>
+        <w:t>m_clicked_num, m_faved_num, m_added_to_cart_num, m_purchased_num</w:t>
       </w:r>
     </w:p>
     <w:p>
       <w:pPr>
-        <w:pStyle w:val="ListParagraph"/>
+        <w:pStyle w:val="a3"/>
         <w:widowControl/>
         <w:tabs>
           <w:tab w:val="left" w:pos="916"/>
@@ -1525,62 +1379,98 @@
       </w:pPr>
       <w:r>
         <w:rPr>
-          <w:rFonts w:ascii="Courier New" w:hAnsi="Courier New" w:cs="Courier New"/>
-          <w:kern w:val="0"/>
-          <w:sz w:val="20"/>
-          <w:szCs w:val="20"/>
-        </w:rPr>
-        <w:t>m_</w:t>
-      </w:r>
-      <w:r>
-        <w:rPr>
-          <w:rFonts w:ascii="Courier New" w:hAnsi="Courier New" w:cs="Courier New" w:hint="eastAsia"/>
-          <w:kern w:val="0"/>
-          <w:sz w:val="20"/>
-          <w:szCs w:val="20"/>
-        </w:rPr>
-        <w:t>purchased</w:t>
-      </w:r>
-      <w:r>
-        <w:rPr>
-          <w:rFonts w:ascii="Courier New" w:hAnsi="Courier New" w:cs="Courier New"/>
-          <w:kern w:val="0"/>
-          <w:sz w:val="20"/>
-          <w:szCs w:val="20"/>
-        </w:rPr>
-        <w:t>_11_ratio</w:t>
-      </w:r>
-      <w:r>
-        <w:rPr>
-          <w:rFonts w:ascii="Courier New" w:hAnsi="Courier New" w:cs="Courier New" w:hint="eastAsia"/>
-          <w:kern w:val="0"/>
-          <w:sz w:val="20"/>
-          <w:szCs w:val="20"/>
-        </w:rPr>
-        <w:t>双十一当天</w:t>
-      </w:r>
-      <w:r>
-        <w:rPr>
-          <w:rFonts w:ascii="Courier New" w:hAnsi="Courier New" w:cs="Courier New" w:hint="eastAsia"/>
-          <w:kern w:val="0"/>
-          <w:sz w:val="20"/>
-          <w:szCs w:val="20"/>
-        </w:rPr>
-        <w:t>该商家购买数占所有购买数</w:t>
-      </w:r>
-      <w:r>
-        <w:rPr>
-          <w:rFonts w:ascii="Courier New" w:hAnsi="Courier New" w:cs="Courier New" w:hint="eastAsia"/>
-          <w:kern w:val="0"/>
-          <w:sz w:val="20"/>
-          <w:szCs w:val="20"/>
-        </w:rPr>
-        <w:t>的比例</w:t>
+          <w:rFonts w:ascii="Courier New" w:hAnsi="Courier New" w:cs="Courier New" w:hint="eastAsia"/>
+          <w:kern w:val="0"/>
+          <w:sz w:val="20"/>
+          <w:szCs w:val="20"/>
+        </w:rPr>
+        <w:t>所有</w:t>
+      </w:r>
+      <w:r>
+        <w:rPr>
+          <w:rFonts w:ascii="Courier New" w:hAnsi="Courier New" w:cs="Courier New" w:hint="eastAsia"/>
+          <w:kern w:val="0"/>
+          <w:sz w:val="20"/>
+          <w:szCs w:val="20"/>
+        </w:rPr>
+        <w:t>对当前</w:t>
+      </w:r>
+      <w:r>
+        <w:rPr>
+          <w:rFonts w:ascii="Courier New" w:hAnsi="Courier New" w:cs="Courier New" w:hint="eastAsia"/>
+          <w:kern w:val="0"/>
+          <w:sz w:val="20"/>
+          <w:szCs w:val="20"/>
+        </w:rPr>
+        <w:t>商家的</w:t>
+      </w:r>
+      <w:r>
+        <w:rPr>
+          <w:rFonts w:ascii="Courier New" w:hAnsi="Courier New" w:cs="Courier New" w:hint="eastAsia"/>
+          <w:kern w:val="0"/>
+          <w:sz w:val="20"/>
+          <w:szCs w:val="20"/>
+        </w:rPr>
+        <w:t>点击数</w:t>
+      </w:r>
+      <w:r>
+        <w:rPr>
+          <w:rFonts w:ascii="Courier New" w:hAnsi="Courier New" w:cs="Courier New" w:hint="eastAsia"/>
+          <w:kern w:val="0"/>
+          <w:sz w:val="20"/>
+          <w:szCs w:val="20"/>
+        </w:rPr>
+        <w:t xml:space="preserve">  </w:t>
+      </w:r>
+      <w:r>
+        <w:rPr>
+          <w:rFonts w:ascii="Courier New" w:hAnsi="Courier New" w:cs="Courier New" w:hint="eastAsia"/>
+          <w:kern w:val="0"/>
+          <w:sz w:val="20"/>
+          <w:szCs w:val="20"/>
+        </w:rPr>
+        <w:t>收藏数</w:t>
+      </w:r>
+      <w:r>
+        <w:rPr>
+          <w:rFonts w:ascii="Courier New" w:hAnsi="Courier New" w:cs="Courier New" w:hint="eastAsia"/>
+          <w:kern w:val="0"/>
+          <w:sz w:val="20"/>
+          <w:szCs w:val="20"/>
+        </w:rPr>
+        <w:t xml:space="preserve">  </w:t>
+      </w:r>
+      <w:r>
+        <w:rPr>
+          <w:rFonts w:ascii="Courier New" w:hAnsi="Courier New" w:cs="Courier New" w:hint="eastAsia"/>
+          <w:kern w:val="0"/>
+          <w:sz w:val="20"/>
+          <w:szCs w:val="20"/>
+        </w:rPr>
+        <w:t>添加购物车数</w:t>
+      </w:r>
+      <w:r>
+        <w:rPr>
+          <w:rFonts w:ascii="Courier New" w:hAnsi="Courier New" w:cs="Courier New" w:hint="eastAsia"/>
+          <w:kern w:val="0"/>
+          <w:sz w:val="20"/>
+          <w:szCs w:val="20"/>
+        </w:rPr>
+        <w:t xml:space="preserve"> </w:t>
+      </w:r>
+      <w:r>
+        <w:rPr>
+          <w:rFonts w:ascii="Courier New" w:hAnsi="Courier New" w:cs="Courier New" w:hint="eastAsia"/>
+          <w:kern w:val="0"/>
+          <w:sz w:val="20"/>
+          <w:szCs w:val="20"/>
+        </w:rPr>
+        <w:t>购买数</w:t>
       </w:r>
     </w:p>
     <w:p>
       <w:pPr>
-        <w:pStyle w:val="ListParagraph"/>
+        <w:pStyle w:val="a3"/>
         <w:widowControl/>
         <w:tabs>
           <w:tab w:val="left" w:pos="916"/>
@@ -1617,30 +1507,57 @@
           <w:sz w:val="20"/>
           <w:szCs w:val="20"/>
         </w:rPr>
-        <w:t>m_regular_user_ratio</w:t>
-      </w:r>
-      <w:r>
-        <w:rPr>
-          <w:rFonts w:ascii="Courier New" w:hAnsi="Courier New" w:cs="Courier New" w:hint="eastAsia"/>
-          <w:kern w:val="0"/>
-          <w:sz w:val="20"/>
-          <w:szCs w:val="20"/>
-        </w:rPr>
-        <w:t>老</w:t>
-      </w:r>
-      <w:r>
-        <w:rPr>
-          <w:rFonts w:ascii="Courier New" w:hAnsi="Courier New" w:cs="Courier New" w:hint="eastAsia"/>
-          <w:kern w:val="0"/>
-          <w:sz w:val="20"/>
-          <w:szCs w:val="20"/>
-        </w:rPr>
-        <w:t>用户比例</w:t>
+        <w:t>m_repeat_user_before_11_ratio</w:t>
+      </w:r>
+      <w:r>
+        <w:rPr>
+          <w:rFonts w:ascii="Courier New" w:hAnsi="Courier New" w:cs="Courier New" w:hint="eastAsia"/>
+          <w:kern w:val="0"/>
+          <w:sz w:val="20"/>
+          <w:szCs w:val="20"/>
+        </w:rPr>
+        <w:t>双十一之前</w:t>
+      </w:r>
+      <w:r>
+        <w:rPr>
+          <w:rFonts w:ascii="Courier New" w:hAnsi="Courier New" w:cs="Courier New" w:hint="eastAsia"/>
+          <w:kern w:val="0"/>
+          <w:sz w:val="20"/>
+          <w:szCs w:val="20"/>
+        </w:rPr>
+        <w:t>有</w:t>
+      </w:r>
+      <w:r>
+        <w:rPr>
+          <w:rFonts w:ascii="Courier New" w:hAnsi="Courier New" w:cs="Courier New" w:hint="eastAsia"/>
+          <w:kern w:val="0"/>
+          <w:sz w:val="20"/>
+          <w:szCs w:val="20"/>
+        </w:rPr>
+        <w:t>重复购买</w:t>
+      </w:r>
+      <w:r>
+        <w:rPr>
+          <w:rFonts w:ascii="Courier New" w:hAnsi="Courier New" w:cs="Courier New" w:hint="eastAsia"/>
+          <w:kern w:val="0"/>
+          <w:sz w:val="20"/>
+          <w:szCs w:val="20"/>
+        </w:rPr>
+        <w:t>的用户占该商家所有用户的</w:t>
+      </w:r>
+      <w:r>
+        <w:rPr>
+          <w:rFonts w:ascii="Courier New" w:hAnsi="Courier New" w:cs="Courier New" w:hint="eastAsia"/>
+          <w:kern w:val="0"/>
+          <w:sz w:val="20"/>
+          <w:szCs w:val="20"/>
+        </w:rPr>
+        <w:t>比例</w:t>
       </w:r>
     </w:p>
     <w:p>
       <w:pPr>
-        <w:pStyle w:val="ListParagraph"/>
+        <w:pStyle w:val="a3"/>
         <w:widowControl/>
         <w:tabs>
           <w:tab w:val="left" w:pos="916"/>
@@ -1670,10 +1587,64 @@
           <w:szCs w:val="20"/>
         </w:rPr>
       </w:pPr>
+      <w:r>
+        <w:rPr>
+          <w:rFonts w:ascii="Courier New" w:hAnsi="Courier New" w:cs="Courier New"/>
+          <w:kern w:val="0"/>
+          <w:sz w:val="20"/>
+          <w:szCs w:val="20"/>
+        </w:rPr>
+        <w:t>m_</w:t>
+      </w:r>
+      <w:r>
+        <w:rPr>
+          <w:rFonts w:ascii="Courier New" w:hAnsi="Courier New" w:cs="Courier New" w:hint="eastAsia"/>
+          <w:kern w:val="0"/>
+          <w:sz w:val="20"/>
+          <w:szCs w:val="20"/>
+        </w:rPr>
+        <w:t>purchased</w:t>
+      </w:r>
+      <w:r>
+        <w:rPr>
+          <w:rFonts w:ascii="Courier New" w:hAnsi="Courier New" w:cs="Courier New"/>
+          <w:kern w:val="0"/>
+          <w:sz w:val="20"/>
+          <w:szCs w:val="20"/>
+        </w:rPr>
+        <w:t>_11_ratio</w:t>
+      </w:r>
+      <w:r>
+        <w:rPr>
+          <w:rFonts w:ascii="Courier New" w:hAnsi="Courier New" w:cs="Courier New" w:hint="eastAsia"/>
+          <w:kern w:val="0"/>
+          <w:sz w:val="20"/>
+          <w:szCs w:val="20"/>
+        </w:rPr>
+        <w:t>双十一当天</w:t>
+      </w:r>
+      <w:r>
+        <w:rPr>
+          <w:rFonts w:ascii="Courier New" w:hAnsi="Courier New" w:cs="Courier New" w:hint="eastAsia"/>
+          <w:kern w:val="0"/>
+          <w:sz w:val="20"/>
+          <w:szCs w:val="20"/>
+        </w:rPr>
+        <w:t>该商家购买数占所有购买数</w:t>
+      </w:r>
+      <w:r>
+        <w:rPr>
+          <w:rFonts w:ascii="Courier New" w:hAnsi="Courier New" w:cs="Courier New" w:hint="eastAsia"/>
+          <w:kern w:val="0"/>
+          <w:sz w:val="20"/>
+          <w:szCs w:val="20"/>
+        </w:rPr>
+        <w:t>的比例</w:t>
+      </w:r>
     </w:p>
     <w:p>
       <w:pPr>
-        <w:pStyle w:val="ListParagraph"/>
+        <w:pStyle w:val="a3"/>
         <w:widowControl/>
         <w:tabs>
           <w:tab w:val="left" w:pos="916"/>
@@ -1697,1227 +1668,42 @@
         <w:ind w:left="360" w:firstLineChars="0" w:firstLine="0"/>
         <w:jc w:val="left"/>
         <w:rPr>
-          <w:rFonts w:ascii="Courier New" w:hAnsi="Courier New" w:cs="Courier New"/>
-          <w:kern w:val="0"/>
-          <w:sz w:val="20"/>
-          <w:szCs w:val="20"/>
-        </w:rPr>
-      </w:pPr>
+          <w:rFonts w:ascii="Courier New" w:hAnsi="Courier New" w:cs="Courier New" w:hint="eastAsia"/>
+          <w:kern w:val="0"/>
+          <w:sz w:val="20"/>
+          <w:szCs w:val="20"/>
+        </w:rPr>
+      </w:pPr>
+      <w:r>
+        <w:rPr>
+          <w:rFonts w:ascii="Courier New" w:hAnsi="Courier New" w:cs="Courier New"/>
+          <w:kern w:val="0"/>
+          <w:sz w:val="20"/>
+          <w:szCs w:val="20"/>
+        </w:rPr>
+        <w:t>m_regular_user_ratio</w:t>
+      </w:r>
+      <w:r>
+        <w:rPr>
+          <w:rFonts w:ascii="Courier New" w:hAnsi="Courier New" w:cs="Courier New" w:hint="eastAsia"/>
+          <w:kern w:val="0"/>
+          <w:sz w:val="20"/>
+          <w:szCs w:val="20"/>
+        </w:rPr>
+        <w:t>老</w:t>
+      </w:r>
+      <w:r>
+        <w:rPr>
+          <w:rFonts w:ascii="Courier New" w:hAnsi="Courier New" w:cs="Courier New" w:hint="eastAsia"/>
+          <w:kern w:val="0"/>
+          <w:sz w:val="20"/>
+          <w:szCs w:val="20"/>
+        </w:rPr>
+        <w:t>用户比例</w:t>
+      </w:r>
+      <w:bookmarkStart w:id="0" w:name="_GoBack"/>
+      <w:bookmarkEnd w:id="0"/>
     </w:p>
-    <w:p>
-      <w:pPr>
-        <w:pStyle w:val="ListParagraph"/>
-        <w:widowControl/>
-        <w:tabs>
-          <w:tab w:val="left" w:pos="916"/>
-          <w:tab w:val="left" w:pos="1832"/>
-          <w:tab w:val="left" w:pos="2748"/>
-          <w:tab w:val="left" w:pos="3664"/>
-          <w:tab w:val="left" w:pos="4580"/>
-          <w:tab w:val="left" w:pos="5496"/>
-          <w:tab w:val="left" w:pos="6412"/>
-          <w:tab w:val="left" w:pos="7328"/>
-          <w:tab w:val="left" w:pos="8244"/>
-          <w:tab w:val="left" w:pos="9160"/>
-          <w:tab w:val="left" w:pos="10076"/>
-          <w:tab w:val="left" w:pos="10992"/>
-          <w:tab w:val="left" w:pos="11908"/>
-          <w:tab w:val="left" w:pos="12824"/>
-          <w:tab w:val="left" w:pos="13740"/>
-          <w:tab w:val="left" w:pos="14656"/>
-        </w:tabs>
-        <w:spacing w:before="100" w:beforeAutospacing="1" w:after="100" w:afterAutospacing="1"/>
-        <w:ind w:left="360" w:firstLineChars="0" w:firstLine="0"/>
-        <w:jc w:val="left"/>
-        <w:rPr>
-          <w:rFonts w:ascii="Courier New" w:hAnsi="Courier New" w:cs="Courier New"/>
-          <w:kern w:val="0"/>
-          <w:sz w:val="20"/>
-          <w:szCs w:val="20"/>
-        </w:rPr>
-      </w:pPr>
-    </w:p>
-    <w:p>
-      <w:pPr>
-        <w:pStyle w:val="ListParagraph"/>
-        <w:widowControl/>
-        <w:tabs>
-          <w:tab w:val="left" w:pos="916"/>
-          <w:tab w:val="left" w:pos="1832"/>
-          <w:tab w:val="left" w:pos="2748"/>
-          <w:tab w:val="left" w:pos="3664"/>
-          <w:tab w:val="left" w:pos="4580"/>
-          <w:tab w:val="left" w:pos="5496"/>
-          <w:tab w:val="left" w:pos="6412"/>
-          <w:tab w:val="left" w:pos="7328"/>
-          <w:tab w:val="left" w:pos="8244"/>
-          <w:tab w:val="left" w:pos="9160"/>
-          <w:tab w:val="left" w:pos="10076"/>
-          <w:tab w:val="left" w:pos="10992"/>
-          <w:tab w:val="left" w:pos="11908"/>
-          <w:tab w:val="left" w:pos="12824"/>
-          <w:tab w:val="left" w:pos="13740"/>
-          <w:tab w:val="left" w:pos="14656"/>
-        </w:tabs>
-        <w:spacing w:before="100" w:beforeAutospacing="1" w:after="100" w:afterAutospacing="1"/>
-        <w:ind w:left="360" w:firstLineChars="0" w:firstLine="0"/>
-        <w:jc w:val="left"/>
-        <w:rPr>
-          <w:rFonts w:ascii="Courier New" w:hAnsi="Courier New" w:cs="Courier New"/>
-          <w:kern w:val="0"/>
-          <w:sz w:val="20"/>
-          <w:szCs w:val="20"/>
-        </w:rPr>
-      </w:pPr>
-    </w:p>
-    <w:p>
-      <w:pPr>
-        <w:pStyle w:val="ListParagraph"/>
-        <w:widowControl/>
-        <w:tabs>
-          <w:tab w:val="left" w:pos="916"/>
-          <w:tab w:val="left" w:pos="1832"/>
-          <w:tab w:val="left" w:pos="2748"/>
-          <w:tab w:val="left" w:pos="3664"/>
-          <w:tab w:val="left" w:pos="4580"/>
-          <w:tab w:val="left" w:pos="5496"/>
-          <w:tab w:val="left" w:pos="6412"/>
-          <w:tab w:val="left" w:pos="7328"/>
-          <w:tab w:val="left" w:pos="8244"/>
-          <w:tab w:val="left" w:pos="9160"/>
-          <w:tab w:val="left" w:pos="10076"/>
-          <w:tab w:val="left" w:pos="10992"/>
-          <w:tab w:val="left" w:pos="11908"/>
-          <w:tab w:val="left" w:pos="12824"/>
-          <w:tab w:val="left" w:pos="13740"/>
-          <w:tab w:val="left" w:pos="14656"/>
-        </w:tabs>
-        <w:spacing w:before="100" w:beforeAutospacing="1" w:after="100" w:afterAutospacing="1"/>
-        <w:ind w:left="360" w:firstLineChars="0" w:firstLine="0"/>
-        <w:jc w:val="left"/>
-        <w:rPr>
-          <w:rFonts w:ascii="Courier New" w:hAnsi="Courier New" w:cs="Courier New"/>
-          <w:kern w:val="0"/>
-          <w:sz w:val="20"/>
-          <w:szCs w:val="20"/>
-        </w:rPr>
-      </w:pPr>
-    </w:p>
-    <w:p>
-      <w:pPr>
-        <w:pStyle w:val="ListParagraph"/>
-        <w:widowControl/>
-        <w:numPr>
-          <w:ilvl w:val="0"/>
-          <w:numId w:val="2"/>
-        </w:numPr>
-        <w:tabs>
-          <w:tab w:val="left" w:pos="916"/>
-          <w:tab w:val="left" w:pos="1832"/>
-          <w:tab w:val="left" w:pos="2748"/>
-          <w:tab w:val="left" w:pos="3664"/>
-          <w:tab w:val="left" w:pos="4580"/>
-          <w:tab w:val="left" w:pos="5496"/>
-          <w:tab w:val="left" w:pos="6412"/>
-          <w:tab w:val="left" w:pos="7328"/>
-          <w:tab w:val="left" w:pos="8244"/>
-          <w:tab w:val="left" w:pos="9160"/>
-          <w:tab w:val="left" w:pos="10076"/>
-          <w:tab w:val="left" w:pos="10992"/>
-          <w:tab w:val="left" w:pos="11908"/>
-          <w:tab w:val="left" w:pos="12824"/>
-          <w:tab w:val="left" w:pos="13740"/>
-          <w:tab w:val="left" w:pos="14656"/>
-        </w:tabs>
-        <w:ind w:firstLineChars="0"/>
-        <w:jc w:val="left"/>
-        <w:rPr>
-          <w:rFonts w:ascii="Courier New" w:hAnsi="Courier New" w:cs="Courier New"/>
-          <w:kern w:val="0"/>
-          <w:sz w:val="20"/>
-          <w:szCs w:val="20"/>
-        </w:rPr>
-      </w:pPr>
-      <w:r>
-        <w:rPr>
-          <w:rFonts w:ascii="Courier New" w:hAnsi="Courier New" w:cs="Courier New" w:hint="eastAsia"/>
-          <w:kern w:val="0"/>
-          <w:sz w:val="20"/>
-          <w:szCs w:val="20"/>
-        </w:rPr>
-        <w:t>统计类</w:t>
-      </w:r>
-    </w:p>
-    <w:p>
-      <w:pPr>
-        <w:widowControl/>
-        <w:numPr>
-          <w:ilvl w:val="1"/>
-          <w:numId w:val="2"/>
-        </w:numPr>
-        <w:tabs>
-          <w:tab w:val="left" w:pos="916"/>
-          <w:tab w:val="left" w:pos="1832"/>
-          <w:tab w:val="left" w:pos="2748"/>
-          <w:tab w:val="left" w:pos="3664"/>
-          <w:tab w:val="left" w:pos="4580"/>
-          <w:tab w:val="left" w:pos="5496"/>
-          <w:tab w:val="left" w:pos="6412"/>
-          <w:tab w:val="left" w:pos="7328"/>
-          <w:tab w:val="left" w:pos="8244"/>
-          <w:tab w:val="left" w:pos="9160"/>
-          <w:tab w:val="left" w:pos="10076"/>
-          <w:tab w:val="left" w:pos="10992"/>
-          <w:tab w:val="left" w:pos="11908"/>
-          <w:tab w:val="left" w:pos="12824"/>
-          <w:tab w:val="left" w:pos="13740"/>
-          <w:tab w:val="left" w:pos="14656"/>
-        </w:tabs>
-        <w:spacing w:before="100" w:beforeAutospacing="1" w:after="100" w:afterAutospacing="1"/>
-        <w:jc w:val="left"/>
-        <w:rPr>
-          <w:rFonts w:ascii="Courier New" w:hAnsi="Courier New" w:cs="Courier New"/>
-          <w:kern w:val="0"/>
-          <w:sz w:val="20"/>
-          <w:szCs w:val="20"/>
-        </w:rPr>
-      </w:pPr>
-      <w:r>
-        <w:rPr>
-          <w:rFonts w:ascii="Courier New" w:hAnsi="Courier New" w:cs="Courier New"/>
-          <w:kern w:val="0"/>
-          <w:sz w:val="20"/>
-          <w:szCs w:val="20"/>
-        </w:rPr>
-        <w:t>计数类：</w:t>
-      </w:r>
-      <w:r>
-        <w:rPr>
-          <w:rFonts w:ascii="Courier New" w:hAnsi="Courier New" w:cs="Courier New"/>
-          <w:kern w:val="0"/>
-          <w:sz w:val="20"/>
-          <w:szCs w:val="20"/>
-        </w:rPr>
-        <w:t>、行为对象计数等；</w:t>
-      </w:r>
-    </w:p>
-    <w:p>
-      <w:pPr>
-        <w:widowControl/>
-        <w:numPr>
-          <w:ilvl w:val="1"/>
-          <w:numId w:val="2"/>
-        </w:numPr>
-        <w:tabs>
-          <w:tab w:val="left" w:pos="916"/>
-          <w:tab w:val="left" w:pos="1832"/>
-          <w:tab w:val="left" w:pos="2748"/>
-          <w:tab w:val="left" w:pos="3664"/>
-          <w:tab w:val="left" w:pos="4580"/>
-          <w:tab w:val="left" w:pos="5496"/>
-          <w:tab w:val="left" w:pos="6412"/>
-          <w:tab w:val="left" w:pos="7328"/>
-          <w:tab w:val="left" w:pos="8244"/>
-          <w:tab w:val="left" w:pos="9160"/>
-          <w:tab w:val="left" w:pos="10076"/>
-          <w:tab w:val="left" w:pos="10992"/>
-          <w:tab w:val="left" w:pos="11908"/>
-          <w:tab w:val="left" w:pos="12824"/>
-          <w:tab w:val="left" w:pos="13740"/>
-          <w:tab w:val="left" w:pos="14656"/>
-        </w:tabs>
-        <w:spacing w:before="100" w:beforeAutospacing="1" w:after="100" w:afterAutospacing="1"/>
-        <w:jc w:val="left"/>
-        <w:rPr>
-          <w:rFonts w:ascii="Courier New" w:hAnsi="Courier New" w:cs="Courier New"/>
-          <w:kern w:val="0"/>
-          <w:sz w:val="20"/>
-          <w:szCs w:val="20"/>
-        </w:rPr>
-      </w:pPr>
-      <w:r>
-        <w:rPr>
-          <w:rFonts w:ascii="Courier New" w:hAnsi="Courier New" w:cs="Courier New"/>
-          <w:kern w:val="0"/>
-          <w:sz w:val="20"/>
-          <w:szCs w:val="20"/>
-        </w:rPr>
-        <w:t>比值类：平均每天行为、回购率、每月行为占比等；</w:t>
-      </w:r>
-    </w:p>
-    <w:p>
-      <w:pPr>
-        <w:widowControl/>
-        <w:numPr>
-          <w:ilvl w:val="1"/>
-          <w:numId w:val="2"/>
-        </w:numPr>
-        <w:tabs>
-          <w:tab w:val="left" w:pos="916"/>
-          <w:tab w:val="left" w:pos="1832"/>
-          <w:tab w:val="left" w:pos="2748"/>
-          <w:tab w:val="left" w:pos="3664"/>
-          <w:tab w:val="left" w:pos="4580"/>
-          <w:tab w:val="left" w:pos="5496"/>
-          <w:tab w:val="left" w:pos="6412"/>
-          <w:tab w:val="left" w:pos="7328"/>
-          <w:tab w:val="left" w:pos="8244"/>
-          <w:tab w:val="left" w:pos="9160"/>
-          <w:tab w:val="left" w:pos="10076"/>
-          <w:tab w:val="left" w:pos="10992"/>
-          <w:tab w:val="left" w:pos="11908"/>
-          <w:tab w:val="left" w:pos="12824"/>
-          <w:tab w:val="left" w:pos="13740"/>
-          <w:tab w:val="left" w:pos="14656"/>
-        </w:tabs>
-        <w:spacing w:before="100" w:beforeAutospacing="1" w:after="100" w:afterAutospacing="1"/>
-        <w:jc w:val="left"/>
-        <w:rPr>
-          <w:rFonts w:ascii="Courier New" w:hAnsi="Courier New" w:cs="Courier New"/>
-          <w:kern w:val="0"/>
-          <w:sz w:val="20"/>
-          <w:szCs w:val="20"/>
-        </w:rPr>
-      </w:pPr>
-      <w:r>
-        <w:rPr>
-          <w:rFonts w:ascii="Courier New" w:hAnsi="Courier New" w:cs="Courier New"/>
-          <w:kern w:val="0"/>
-          <w:sz w:val="20"/>
-          <w:szCs w:val="20"/>
-        </w:rPr>
-        <w:t>生命周期类：用户首次</w:t>
-      </w:r>
-      <w:r>
-        <w:rPr>
-          <w:rFonts w:ascii="Courier New" w:hAnsi="Courier New" w:cs="Courier New"/>
-          <w:kern w:val="0"/>
-          <w:sz w:val="20"/>
-          <w:szCs w:val="20"/>
-        </w:rPr>
-        <w:t>/</w:t>
-      </w:r>
-      <w:r>
-        <w:rPr>
-          <w:rFonts w:ascii="Courier New" w:hAnsi="Courier New" w:cs="Courier New"/>
-          <w:kern w:val="0"/>
-          <w:sz w:val="20"/>
-          <w:szCs w:val="20"/>
-        </w:rPr>
-        <w:t>最后行为日、生存周期</w:t>
-      </w:r>
-    </w:p>
-    <w:p>
-      <w:pPr>
-        <w:widowControl/>
-        <w:tabs>
-          <w:tab w:val="left" w:pos="916"/>
-          <w:tab w:val="left" w:pos="1832"/>
-          <w:tab w:val="left" w:pos="2748"/>
-          <w:tab w:val="left" w:pos="3664"/>
-          <w:tab w:val="left" w:pos="4580"/>
-          <w:tab w:val="left" w:pos="5496"/>
-          <w:tab w:val="left" w:pos="6412"/>
-          <w:tab w:val="left" w:pos="7328"/>
-          <w:tab w:val="left" w:pos="8244"/>
-          <w:tab w:val="left" w:pos="9160"/>
-          <w:tab w:val="left" w:pos="10076"/>
-          <w:tab w:val="left" w:pos="10992"/>
-          <w:tab w:val="left" w:pos="11908"/>
-          <w:tab w:val="left" w:pos="12824"/>
-          <w:tab w:val="left" w:pos="13740"/>
-          <w:tab w:val="left" w:pos="14656"/>
-        </w:tabs>
-        <w:ind w:left="720"/>
-        <w:jc w:val="left"/>
-        <w:rPr>
-          <w:rFonts w:ascii="Courier New" w:hAnsi="Courier New" w:cs="Courier New"/>
-          <w:kern w:val="0"/>
-          <w:sz w:val="20"/>
-          <w:szCs w:val="20"/>
-        </w:rPr>
-      </w:pPr>
-    </w:p>
-    <w:p>
-      <w:pPr>
-        <w:widowControl/>
-        <w:numPr>
-          <w:ilvl w:val="0"/>
-          <w:numId w:val="1"/>
-        </w:numPr>
-        <w:tabs>
-          <w:tab w:val="clear" w:pos="720"/>
-          <w:tab w:val="left" w:pos="916"/>
-          <w:tab w:val="left" w:pos="1832"/>
-          <w:tab w:val="left" w:pos="2748"/>
-          <w:tab w:val="left" w:pos="3664"/>
-          <w:tab w:val="left" w:pos="4580"/>
-          <w:tab w:val="left" w:pos="5496"/>
-          <w:tab w:val="left" w:pos="6412"/>
-          <w:tab w:val="left" w:pos="7328"/>
-          <w:tab w:val="left" w:pos="8244"/>
-          <w:tab w:val="left" w:pos="9160"/>
-          <w:tab w:val="left" w:pos="10076"/>
-          <w:tab w:val="left" w:pos="10992"/>
-          <w:tab w:val="left" w:pos="11908"/>
-          <w:tab w:val="left" w:pos="12824"/>
-          <w:tab w:val="left" w:pos="13740"/>
-          <w:tab w:val="left" w:pos="14656"/>
-        </w:tabs>
-        <w:spacing w:before="100" w:beforeAutospacing="1" w:after="100" w:afterAutospacing="1"/>
-        <w:jc w:val="left"/>
-        <w:rPr>
-          <w:rFonts w:ascii="Courier New" w:hAnsi="Courier New" w:cs="Courier New"/>
-          <w:kern w:val="0"/>
-          <w:sz w:val="20"/>
-          <w:szCs w:val="20"/>
-        </w:rPr>
-      </w:pPr>
-      <w:r>
-        <w:rPr>
-          <w:rFonts w:ascii="Courier New" w:hAnsi="Courier New" w:cs="Courier New"/>
-          <w:kern w:val="0"/>
-          <w:sz w:val="20"/>
-          <w:szCs w:val="20"/>
-        </w:rPr>
-        <w:t>离散特征</w:t>
-      </w:r>
-      <w:r>
-        <w:rPr>
-          <w:rFonts w:ascii="Courier New" w:hAnsi="Courier New" w:cs="Courier New"/>
-          <w:kern w:val="0"/>
-          <w:sz w:val="20"/>
-          <w:szCs w:val="20"/>
-        </w:rPr>
-        <w:br/>
-      </w:r>
-    </w:p>
-    <w:p>
-      <w:pPr>
-        <w:widowControl/>
-        <w:numPr>
-          <w:ilvl w:val="0"/>
-          <w:numId w:val="1"/>
-        </w:numPr>
-        <w:tabs>
-          <w:tab w:val="clear" w:pos="720"/>
-          <w:tab w:val="left" w:pos="916"/>
-          <w:tab w:val="left" w:pos="1832"/>
-          <w:tab w:val="left" w:pos="2748"/>
-          <w:tab w:val="left" w:pos="3664"/>
-          <w:tab w:val="left" w:pos="4580"/>
-          <w:tab w:val="left" w:pos="5496"/>
-          <w:tab w:val="left" w:pos="6412"/>
-          <w:tab w:val="left" w:pos="7328"/>
-          <w:tab w:val="left" w:pos="8244"/>
-          <w:tab w:val="left" w:pos="9160"/>
-          <w:tab w:val="left" w:pos="10076"/>
-          <w:tab w:val="left" w:pos="10992"/>
-          <w:tab w:val="left" w:pos="11908"/>
-          <w:tab w:val="left" w:pos="12824"/>
-          <w:tab w:val="left" w:pos="13740"/>
-          <w:tab w:val="left" w:pos="14656"/>
-        </w:tabs>
-        <w:spacing w:before="100" w:beforeAutospacing="1" w:after="100" w:afterAutospacing="1"/>
-        <w:jc w:val="left"/>
-        <w:rPr>
-          <w:rFonts w:ascii="Courier New" w:hAnsi="Courier New" w:cs="Courier New"/>
-          <w:kern w:val="0"/>
-          <w:sz w:val="20"/>
-          <w:szCs w:val="20"/>
-        </w:rPr>
-      </w:pPr>
-      <w:r>
-        <w:rPr>
-          <w:rFonts w:ascii="Courier New" w:hAnsi="Courier New" w:cs="Courier New"/>
-          <w:kern w:val="0"/>
-          <w:sz w:val="20"/>
-          <w:szCs w:val="20"/>
-        </w:rPr>
-        <w:t>为什么要设计这套特征？为了使</w:t>
-      </w:r>
-      <w:r>
-        <w:rPr>
-          <w:rFonts w:ascii="Courier New" w:hAnsi="Courier New" w:cs="Courier New"/>
-          <w:kern w:val="0"/>
-          <w:sz w:val="20"/>
-          <w:szCs w:val="20"/>
-        </w:rPr>
-        <w:t>ID</w:t>
-      </w:r>
-      <w:r>
-        <w:rPr>
-          <w:rFonts w:ascii="Courier New" w:hAnsi="Courier New" w:cs="Courier New"/>
-          <w:kern w:val="0"/>
-          <w:sz w:val="20"/>
-          <w:szCs w:val="20"/>
-        </w:rPr>
-        <w:t>类完全个性化，用在</w:t>
-      </w:r>
-      <w:r>
-        <w:rPr>
-          <w:rFonts w:ascii="Courier New" w:hAnsi="Courier New" w:cs="Courier New"/>
-          <w:kern w:val="0"/>
-          <w:sz w:val="20"/>
-          <w:szCs w:val="20"/>
-        </w:rPr>
-        <w:t>LR</w:t>
-      </w:r>
-      <w:r>
-        <w:rPr>
-          <w:rFonts w:ascii="Courier New" w:hAnsi="Courier New" w:cs="Courier New"/>
-          <w:kern w:val="0"/>
-          <w:sz w:val="20"/>
-          <w:szCs w:val="20"/>
-        </w:rPr>
-        <w:t>上效果特别好（线性模型，</w:t>
-      </w:r>
-      <w:r>
-        <w:rPr>
-          <w:rFonts w:ascii="Courier New" w:hAnsi="Courier New" w:cs="Courier New"/>
-          <w:kern w:val="0"/>
-          <w:sz w:val="20"/>
-          <w:szCs w:val="20"/>
-        </w:rPr>
-        <w:t>L1</w:t>
-      </w:r>
-      <w:r>
-        <w:rPr>
-          <w:rFonts w:ascii="Courier New" w:hAnsi="Courier New" w:cs="Courier New"/>
-          <w:kern w:val="0"/>
-          <w:sz w:val="20"/>
-          <w:szCs w:val="20"/>
-        </w:rPr>
-        <w:t>正则，可实现效果好）。</w:t>
-      </w:r>
-      <w:r>
-        <w:rPr>
-          <w:rFonts w:ascii="Courier New" w:hAnsi="Courier New" w:cs="Courier New"/>
-          <w:kern w:val="0"/>
-          <w:sz w:val="20"/>
-          <w:szCs w:val="20"/>
-        </w:rPr>
-        <w:br/>
-      </w:r>
-    </w:p>
-    <w:p>
-      <w:pPr>
-        <w:widowControl/>
-        <w:numPr>
-          <w:ilvl w:val="0"/>
-          <w:numId w:val="1"/>
-        </w:numPr>
-        <w:tabs>
-          <w:tab w:val="clear" w:pos="720"/>
-          <w:tab w:val="left" w:pos="916"/>
-          <w:tab w:val="left" w:pos="1832"/>
-          <w:tab w:val="left" w:pos="2748"/>
-          <w:tab w:val="left" w:pos="3664"/>
-          <w:tab w:val="left" w:pos="4580"/>
-          <w:tab w:val="left" w:pos="5496"/>
-          <w:tab w:val="left" w:pos="6412"/>
-          <w:tab w:val="left" w:pos="7328"/>
-          <w:tab w:val="left" w:pos="8244"/>
-          <w:tab w:val="left" w:pos="9160"/>
-          <w:tab w:val="left" w:pos="10076"/>
-          <w:tab w:val="left" w:pos="10992"/>
-          <w:tab w:val="left" w:pos="11908"/>
-          <w:tab w:val="left" w:pos="12824"/>
-          <w:tab w:val="left" w:pos="13740"/>
-          <w:tab w:val="left" w:pos="14656"/>
-        </w:tabs>
-        <w:spacing w:before="100" w:beforeAutospacing="1" w:after="100" w:afterAutospacing="1"/>
-        <w:jc w:val="left"/>
-        <w:rPr>
-          <w:rFonts w:ascii="Courier New" w:hAnsi="Courier New" w:cs="Courier New"/>
-          <w:kern w:val="0"/>
-          <w:sz w:val="20"/>
-          <w:szCs w:val="20"/>
-        </w:rPr>
-      </w:pPr>
-      <w:r>
-        <w:rPr>
-          <w:rFonts w:ascii="Courier New" w:hAnsi="Courier New" w:cs="Courier New"/>
-          <w:kern w:val="0"/>
-          <w:sz w:val="20"/>
-          <w:szCs w:val="20"/>
-        </w:rPr>
-        <w:t>离散的方法，是将类别</w:t>
-      </w:r>
-      <w:r>
-        <w:rPr>
-          <w:rFonts w:ascii="Courier New" w:hAnsi="Courier New" w:cs="Courier New"/>
-          <w:kern w:val="0"/>
-          <w:sz w:val="20"/>
-          <w:szCs w:val="20"/>
-        </w:rPr>
-        <w:t>|ID</w:t>
-      </w:r>
-      <w:r>
-        <w:rPr>
-          <w:rFonts w:ascii="Courier New" w:hAnsi="Courier New" w:cs="Courier New"/>
-          <w:kern w:val="0"/>
-          <w:sz w:val="20"/>
-          <w:szCs w:val="20"/>
-        </w:rPr>
-        <w:t>可取的值展开成多维稀疏向量，只有对应的部分标</w:t>
-      </w:r>
-      <w:r>
-        <w:rPr>
-          <w:rFonts w:ascii="Courier New" w:hAnsi="Courier New" w:cs="Courier New"/>
-          <w:kern w:val="0"/>
-          <w:sz w:val="20"/>
-          <w:szCs w:val="20"/>
-        </w:rPr>
-        <w:t>1</w:t>
-      </w:r>
-      <w:r>
-        <w:rPr>
-          <w:rFonts w:ascii="Courier New" w:hAnsi="Courier New" w:cs="Courier New"/>
-          <w:kern w:val="0"/>
-          <w:sz w:val="20"/>
-          <w:szCs w:val="20"/>
-        </w:rPr>
-        <w:t>，其余为</w:t>
-      </w:r>
-      <w:r>
-        <w:rPr>
-          <w:rFonts w:ascii="Courier New" w:hAnsi="Courier New" w:cs="Courier New"/>
-          <w:kern w:val="0"/>
-          <w:sz w:val="20"/>
-          <w:szCs w:val="20"/>
-        </w:rPr>
-        <w:t>0.</w:t>
-      </w:r>
-      <w:r>
-        <w:rPr>
-          <w:rFonts w:ascii="Courier New" w:hAnsi="Courier New" w:cs="Courier New"/>
-          <w:kern w:val="0"/>
-          <w:sz w:val="20"/>
-          <w:szCs w:val="20"/>
-        </w:rPr>
-        <w:t>我们离散的特征为：</w:t>
-      </w:r>
-    </w:p>
-    <w:p>
-      <w:pPr>
-        <w:widowControl/>
-        <w:numPr>
-          <w:ilvl w:val="0"/>
-          <w:numId w:val="1"/>
-        </w:numPr>
-        <w:tabs>
-          <w:tab w:val="clear" w:pos="720"/>
-          <w:tab w:val="left" w:pos="916"/>
-          <w:tab w:val="left" w:pos="1832"/>
-          <w:tab w:val="left" w:pos="2748"/>
-          <w:tab w:val="left" w:pos="3664"/>
-          <w:tab w:val="left" w:pos="4580"/>
-          <w:tab w:val="left" w:pos="5496"/>
-          <w:tab w:val="left" w:pos="6412"/>
-          <w:tab w:val="left" w:pos="7328"/>
-          <w:tab w:val="left" w:pos="8244"/>
-          <w:tab w:val="left" w:pos="9160"/>
-          <w:tab w:val="left" w:pos="10076"/>
-          <w:tab w:val="left" w:pos="10992"/>
-          <w:tab w:val="left" w:pos="11908"/>
-          <w:tab w:val="left" w:pos="12824"/>
-          <w:tab w:val="left" w:pos="13740"/>
-          <w:tab w:val="left" w:pos="14656"/>
-        </w:tabs>
-        <w:spacing w:before="100" w:beforeAutospacing="1" w:after="100" w:afterAutospacing="1"/>
-        <w:ind w:left="1440"/>
-        <w:jc w:val="left"/>
-        <w:rPr>
-          <w:rFonts w:ascii="Courier New" w:hAnsi="Courier New" w:cs="Courier New"/>
-          <w:kern w:val="0"/>
-          <w:sz w:val="20"/>
-          <w:szCs w:val="20"/>
-        </w:rPr>
-      </w:pPr>
-    </w:p>
-    <w:p>
-      <w:pPr>
-        <w:widowControl/>
-        <w:numPr>
-          <w:ilvl w:val="0"/>
-          <w:numId w:val="1"/>
-        </w:numPr>
-        <w:tabs>
-          <w:tab w:val="clear" w:pos="720"/>
-          <w:tab w:val="left" w:pos="916"/>
-          <w:tab w:val="left" w:pos="1832"/>
-          <w:tab w:val="left" w:pos="2748"/>
-          <w:tab w:val="left" w:pos="3664"/>
-          <w:tab w:val="left" w:pos="4580"/>
-          <w:tab w:val="left" w:pos="5496"/>
-          <w:tab w:val="left" w:pos="6412"/>
-          <w:tab w:val="left" w:pos="7328"/>
-          <w:tab w:val="left" w:pos="8244"/>
-          <w:tab w:val="left" w:pos="9160"/>
-          <w:tab w:val="left" w:pos="10076"/>
-          <w:tab w:val="left" w:pos="10992"/>
-          <w:tab w:val="left" w:pos="11908"/>
-          <w:tab w:val="left" w:pos="12824"/>
-          <w:tab w:val="left" w:pos="13740"/>
-          <w:tab w:val="left" w:pos="14656"/>
-        </w:tabs>
-        <w:spacing w:before="100" w:beforeAutospacing="1" w:after="100" w:afterAutospacing="1"/>
-        <w:ind w:left="1440"/>
-        <w:jc w:val="left"/>
-        <w:rPr>
-          <w:rFonts w:ascii="Courier New" w:hAnsi="Courier New" w:cs="Courier New"/>
-          <w:kern w:val="0"/>
-          <w:sz w:val="20"/>
-          <w:szCs w:val="20"/>
-        </w:rPr>
-      </w:pPr>
-    </w:p>
-    <w:p>
-      <w:pPr>
-        <w:widowControl/>
-        <w:numPr>
-          <w:ilvl w:val="1"/>
-          <w:numId w:val="1"/>
-        </w:numPr>
-        <w:tabs>
-          <w:tab w:val="clear" w:pos="1440"/>
-          <w:tab w:val="left" w:pos="916"/>
-          <w:tab w:val="left" w:pos="1832"/>
-          <w:tab w:val="left" w:pos="2748"/>
-          <w:tab w:val="left" w:pos="3664"/>
-          <w:tab w:val="left" w:pos="4580"/>
-          <w:tab w:val="left" w:pos="5496"/>
-          <w:tab w:val="left" w:pos="6412"/>
-          <w:tab w:val="left" w:pos="7328"/>
-          <w:tab w:val="left" w:pos="8244"/>
-          <w:tab w:val="left" w:pos="9160"/>
-          <w:tab w:val="left" w:pos="10076"/>
-          <w:tab w:val="left" w:pos="10992"/>
-          <w:tab w:val="left" w:pos="11908"/>
-          <w:tab w:val="left" w:pos="12824"/>
-          <w:tab w:val="left" w:pos="13740"/>
-          <w:tab w:val="left" w:pos="14656"/>
-        </w:tabs>
-        <w:spacing w:before="100" w:beforeAutospacing="1" w:after="100" w:afterAutospacing="1"/>
-        <w:jc w:val="left"/>
-        <w:rPr>
-          <w:rFonts w:ascii="Courier New" w:hAnsi="Courier New" w:cs="Courier New"/>
-          <w:kern w:val="0"/>
-          <w:sz w:val="20"/>
-          <w:szCs w:val="20"/>
-        </w:rPr>
-      </w:pPr>
-      <w:r>
-        <w:rPr>
-          <w:rFonts w:ascii="Courier New" w:hAnsi="Courier New" w:cs="Courier New"/>
-          <w:kern w:val="0"/>
-          <w:sz w:val="20"/>
-          <w:szCs w:val="20"/>
-        </w:rPr>
-        <w:t>用户的年龄和性别；</w:t>
-      </w:r>
-    </w:p>
-    <w:p>
-      <w:pPr>
-        <w:widowControl/>
-        <w:numPr>
-          <w:ilvl w:val="0"/>
-          <w:numId w:val="1"/>
-        </w:numPr>
-        <w:tabs>
-          <w:tab w:val="clear" w:pos="720"/>
-          <w:tab w:val="left" w:pos="916"/>
-          <w:tab w:val="left" w:pos="1832"/>
-          <w:tab w:val="left" w:pos="2748"/>
-          <w:tab w:val="left" w:pos="3664"/>
-          <w:tab w:val="left" w:pos="4580"/>
-          <w:tab w:val="left" w:pos="5496"/>
-          <w:tab w:val="left" w:pos="6412"/>
-          <w:tab w:val="left" w:pos="7328"/>
-          <w:tab w:val="left" w:pos="8244"/>
-          <w:tab w:val="left" w:pos="9160"/>
-          <w:tab w:val="left" w:pos="10076"/>
-          <w:tab w:val="left" w:pos="10992"/>
-          <w:tab w:val="left" w:pos="11908"/>
-          <w:tab w:val="left" w:pos="12824"/>
-          <w:tab w:val="left" w:pos="13740"/>
-          <w:tab w:val="left" w:pos="14656"/>
-        </w:tabs>
-        <w:spacing w:beforeAutospacing="1" w:afterAutospacing="1"/>
-        <w:ind w:left="1440"/>
-        <w:jc w:val="left"/>
-        <w:rPr>
-          <w:rFonts w:ascii="Courier New" w:hAnsi="Courier New" w:cs="Courier New"/>
-          <w:kern w:val="0"/>
-          <w:sz w:val="20"/>
-          <w:szCs w:val="20"/>
-        </w:rPr>
-      </w:pPr>
-    </w:p>
-    <w:p>
-      <w:pPr>
-        <w:widowControl/>
-        <w:numPr>
-          <w:ilvl w:val="1"/>
-          <w:numId w:val="1"/>
-        </w:numPr>
-        <w:tabs>
-          <w:tab w:val="clear" w:pos="1440"/>
-          <w:tab w:val="left" w:pos="916"/>
-          <w:tab w:val="left" w:pos="1832"/>
-          <w:tab w:val="left" w:pos="2748"/>
-          <w:tab w:val="left" w:pos="3664"/>
-          <w:tab w:val="left" w:pos="4580"/>
-          <w:tab w:val="left" w:pos="5496"/>
-          <w:tab w:val="left" w:pos="6412"/>
-          <w:tab w:val="left" w:pos="7328"/>
-          <w:tab w:val="left" w:pos="8244"/>
-          <w:tab w:val="left" w:pos="9160"/>
-          <w:tab w:val="left" w:pos="10076"/>
-          <w:tab w:val="left" w:pos="10992"/>
-          <w:tab w:val="left" w:pos="11908"/>
-          <w:tab w:val="left" w:pos="12824"/>
-          <w:tab w:val="left" w:pos="13740"/>
-          <w:tab w:val="left" w:pos="14656"/>
-        </w:tabs>
-        <w:spacing w:before="100" w:beforeAutospacing="1" w:after="100" w:afterAutospacing="1"/>
-        <w:jc w:val="left"/>
-        <w:rPr>
-          <w:rFonts w:ascii="Courier New" w:hAnsi="Courier New" w:cs="Courier New"/>
-          <w:kern w:val="0"/>
-          <w:sz w:val="20"/>
-          <w:szCs w:val="20"/>
-        </w:rPr>
-      </w:pPr>
-      <w:r>
-        <w:rPr>
-          <w:rFonts w:ascii="Courier New" w:hAnsi="Courier New" w:cs="Courier New"/>
-          <w:kern w:val="0"/>
-          <w:sz w:val="20"/>
-          <w:szCs w:val="20"/>
-        </w:rPr>
-        <w:t>当前用户在当前商家购买的商品</w:t>
-      </w:r>
-      <w:r>
-        <w:rPr>
-          <w:rFonts w:ascii="Courier New" w:hAnsi="Courier New" w:cs="Courier New"/>
-          <w:kern w:val="0"/>
-          <w:sz w:val="20"/>
-          <w:szCs w:val="20"/>
-        </w:rPr>
-        <w:t>ID</w:t>
-      </w:r>
-      <w:r>
-        <w:rPr>
-          <w:rFonts w:ascii="Courier New" w:hAnsi="Courier New" w:cs="Courier New"/>
-          <w:kern w:val="0"/>
-          <w:sz w:val="20"/>
-          <w:szCs w:val="20"/>
-        </w:rPr>
-        <w:t>、商品类别</w:t>
-      </w:r>
-      <w:r>
-        <w:rPr>
-          <w:rFonts w:ascii="Courier New" w:hAnsi="Courier New" w:cs="Courier New"/>
-          <w:kern w:val="0"/>
-          <w:sz w:val="20"/>
-          <w:szCs w:val="20"/>
-        </w:rPr>
-        <w:t>ID</w:t>
-      </w:r>
-      <w:r>
-        <w:rPr>
-          <w:rFonts w:ascii="Courier New" w:hAnsi="Courier New" w:cs="Courier New"/>
-          <w:kern w:val="0"/>
-          <w:sz w:val="20"/>
-          <w:szCs w:val="20"/>
-        </w:rPr>
-        <w:t>、品牌</w:t>
-      </w:r>
-      <w:r>
-        <w:rPr>
-          <w:rFonts w:ascii="Courier New" w:hAnsi="Courier New" w:cs="Courier New"/>
-          <w:kern w:val="0"/>
-          <w:sz w:val="20"/>
-          <w:szCs w:val="20"/>
-        </w:rPr>
-        <w:t>ID</w:t>
-      </w:r>
-      <w:r>
-        <w:rPr>
-          <w:rFonts w:ascii="Courier New" w:hAnsi="Courier New" w:cs="Courier New"/>
-          <w:kern w:val="0"/>
-          <w:sz w:val="20"/>
-          <w:szCs w:val="20"/>
-        </w:rPr>
-        <w:t>；</w:t>
-      </w:r>
-    </w:p>
-    <w:p>
-      <w:pPr>
-        <w:widowControl/>
-        <w:numPr>
-          <w:ilvl w:val="0"/>
-          <w:numId w:val="1"/>
-        </w:numPr>
-        <w:tabs>
-          <w:tab w:val="clear" w:pos="720"/>
-          <w:tab w:val="left" w:pos="916"/>
-          <w:tab w:val="left" w:pos="1832"/>
-          <w:tab w:val="left" w:pos="2748"/>
-          <w:tab w:val="left" w:pos="3664"/>
-          <w:tab w:val="left" w:pos="4580"/>
-          <w:tab w:val="left" w:pos="5496"/>
-          <w:tab w:val="left" w:pos="6412"/>
-          <w:tab w:val="left" w:pos="7328"/>
-          <w:tab w:val="left" w:pos="8244"/>
-          <w:tab w:val="left" w:pos="9160"/>
-          <w:tab w:val="left" w:pos="10076"/>
-          <w:tab w:val="left" w:pos="10992"/>
-          <w:tab w:val="left" w:pos="11908"/>
-          <w:tab w:val="left" w:pos="12824"/>
-          <w:tab w:val="left" w:pos="13740"/>
-          <w:tab w:val="left" w:pos="14656"/>
-        </w:tabs>
-        <w:spacing w:beforeAutospacing="1" w:afterAutospacing="1"/>
-        <w:ind w:left="1440"/>
-        <w:jc w:val="left"/>
-        <w:rPr>
-          <w:rFonts w:ascii="Courier New" w:hAnsi="Courier New" w:cs="Courier New"/>
-          <w:kern w:val="0"/>
-          <w:sz w:val="20"/>
-          <w:szCs w:val="20"/>
-        </w:rPr>
-      </w:pPr>
-    </w:p>
-    <w:p>
-      <w:pPr>
-        <w:widowControl/>
-        <w:numPr>
-          <w:ilvl w:val="1"/>
-          <w:numId w:val="1"/>
-        </w:numPr>
-        <w:tabs>
-          <w:tab w:val="clear" w:pos="1440"/>
-          <w:tab w:val="left" w:pos="916"/>
-          <w:tab w:val="left" w:pos="1832"/>
-          <w:tab w:val="left" w:pos="2748"/>
-          <w:tab w:val="left" w:pos="3664"/>
-          <w:tab w:val="left" w:pos="4580"/>
-          <w:tab w:val="left" w:pos="5496"/>
-          <w:tab w:val="left" w:pos="6412"/>
-          <w:tab w:val="left" w:pos="7328"/>
-          <w:tab w:val="left" w:pos="8244"/>
-          <w:tab w:val="left" w:pos="9160"/>
-          <w:tab w:val="left" w:pos="10076"/>
-          <w:tab w:val="left" w:pos="10992"/>
-          <w:tab w:val="left" w:pos="11908"/>
-          <w:tab w:val="left" w:pos="12824"/>
-          <w:tab w:val="left" w:pos="13740"/>
-          <w:tab w:val="left" w:pos="14656"/>
-        </w:tabs>
-        <w:spacing w:before="100" w:beforeAutospacing="1" w:after="100" w:afterAutospacing="1"/>
-        <w:jc w:val="left"/>
-        <w:rPr>
-          <w:rFonts w:ascii="Courier New" w:hAnsi="Courier New" w:cs="Courier New"/>
-          <w:kern w:val="0"/>
-          <w:sz w:val="20"/>
-          <w:szCs w:val="20"/>
-        </w:rPr>
-      </w:pPr>
-      <w:r>
-        <w:rPr>
-          <w:rFonts w:ascii="Courier New" w:hAnsi="Courier New" w:cs="Courier New"/>
-          <w:kern w:val="0"/>
-          <w:sz w:val="20"/>
-          <w:szCs w:val="20"/>
-        </w:rPr>
-        <w:t>当前用户在当前商家重复购买的品牌</w:t>
-      </w:r>
-      <w:r>
-        <w:rPr>
-          <w:rFonts w:ascii="Courier New" w:hAnsi="Courier New" w:cs="Courier New"/>
-          <w:kern w:val="0"/>
-          <w:sz w:val="20"/>
-          <w:szCs w:val="20"/>
-        </w:rPr>
-        <w:t>ID</w:t>
-      </w:r>
-      <w:r>
-        <w:rPr>
-          <w:rFonts w:ascii="Courier New" w:hAnsi="Courier New" w:cs="Courier New"/>
-          <w:kern w:val="0"/>
-          <w:sz w:val="20"/>
-          <w:szCs w:val="20"/>
-        </w:rPr>
-        <w:t>。</w:t>
-      </w:r>
-    </w:p>
-    <w:p>
-      <w:pPr>
-        <w:widowControl/>
-        <w:numPr>
-          <w:ilvl w:val="0"/>
-          <w:numId w:val="1"/>
-        </w:numPr>
-        <w:tabs>
-          <w:tab w:val="clear" w:pos="720"/>
-          <w:tab w:val="left" w:pos="916"/>
-          <w:tab w:val="left" w:pos="1832"/>
-          <w:tab w:val="left" w:pos="2748"/>
-          <w:tab w:val="left" w:pos="3664"/>
-          <w:tab w:val="left" w:pos="4580"/>
-          <w:tab w:val="left" w:pos="5496"/>
-          <w:tab w:val="left" w:pos="6412"/>
-          <w:tab w:val="left" w:pos="7328"/>
-          <w:tab w:val="left" w:pos="8244"/>
-          <w:tab w:val="left" w:pos="9160"/>
-          <w:tab w:val="left" w:pos="10076"/>
-          <w:tab w:val="left" w:pos="10992"/>
-          <w:tab w:val="left" w:pos="11908"/>
-          <w:tab w:val="left" w:pos="12824"/>
-          <w:tab w:val="left" w:pos="13740"/>
-          <w:tab w:val="left" w:pos="14656"/>
-        </w:tabs>
-        <w:spacing w:beforeAutospacing="1" w:afterAutospacing="1"/>
-        <w:ind w:left="1440"/>
-        <w:jc w:val="left"/>
-        <w:rPr>
-          <w:rFonts w:ascii="Courier New" w:hAnsi="Courier New" w:cs="Courier New"/>
-          <w:kern w:val="0"/>
-          <w:sz w:val="20"/>
-          <w:szCs w:val="20"/>
-        </w:rPr>
-      </w:pPr>
-    </w:p>
-    <w:p>
-      <w:pPr>
-        <w:widowControl/>
-        <w:numPr>
-          <w:ilvl w:val="0"/>
-          <w:numId w:val="1"/>
-        </w:numPr>
-        <w:tabs>
-          <w:tab w:val="clear" w:pos="720"/>
-          <w:tab w:val="left" w:pos="916"/>
-          <w:tab w:val="left" w:pos="1832"/>
-          <w:tab w:val="left" w:pos="2748"/>
-          <w:tab w:val="left" w:pos="3664"/>
-          <w:tab w:val="left" w:pos="4580"/>
-          <w:tab w:val="left" w:pos="5496"/>
-          <w:tab w:val="left" w:pos="6412"/>
-          <w:tab w:val="left" w:pos="7328"/>
-          <w:tab w:val="left" w:pos="8244"/>
-          <w:tab w:val="left" w:pos="9160"/>
-          <w:tab w:val="left" w:pos="10076"/>
-          <w:tab w:val="left" w:pos="10992"/>
-          <w:tab w:val="left" w:pos="11908"/>
-          <w:tab w:val="left" w:pos="12824"/>
-          <w:tab w:val="left" w:pos="13740"/>
-          <w:tab w:val="left" w:pos="14656"/>
-        </w:tabs>
-        <w:spacing w:beforeAutospacing="1" w:afterAutospacing="1"/>
-        <w:jc w:val="left"/>
-        <w:rPr>
-          <w:rFonts w:ascii="Courier New" w:hAnsi="Courier New" w:cs="Courier New"/>
-          <w:kern w:val="0"/>
-          <w:sz w:val="20"/>
-          <w:szCs w:val="20"/>
-        </w:rPr>
-      </w:pPr>
-    </w:p>
-    <w:p>
-      <w:pPr>
-        <w:widowControl/>
-        <w:tabs>
-          <w:tab w:val="left" w:pos="916"/>
-          <w:tab w:val="left" w:pos="1832"/>
-          <w:tab w:val="left" w:pos="2748"/>
-          <w:tab w:val="left" w:pos="3664"/>
-          <w:tab w:val="left" w:pos="4580"/>
-          <w:tab w:val="left" w:pos="5496"/>
-          <w:tab w:val="left" w:pos="6412"/>
-          <w:tab w:val="left" w:pos="7328"/>
-          <w:tab w:val="left" w:pos="8244"/>
-          <w:tab w:val="left" w:pos="9160"/>
-          <w:tab w:val="left" w:pos="10076"/>
-          <w:tab w:val="left" w:pos="10992"/>
-          <w:tab w:val="left" w:pos="11908"/>
-          <w:tab w:val="left" w:pos="12824"/>
-          <w:tab w:val="left" w:pos="13740"/>
-          <w:tab w:val="left" w:pos="14656"/>
-        </w:tabs>
-        <w:ind w:left="720"/>
-        <w:jc w:val="left"/>
-        <w:rPr>
-          <w:rFonts w:ascii="Courier New" w:hAnsi="Courier New" w:cs="Courier New"/>
-          <w:kern w:val="0"/>
-          <w:sz w:val="20"/>
-          <w:szCs w:val="20"/>
-        </w:rPr>
-      </w:pPr>
-    </w:p>
-    <w:p>
-      <w:pPr>
-        <w:widowControl/>
-        <w:tabs>
-          <w:tab w:val="left" w:pos="916"/>
-          <w:tab w:val="left" w:pos="1832"/>
-          <w:tab w:val="left" w:pos="2748"/>
-          <w:tab w:val="left" w:pos="3664"/>
-          <w:tab w:val="left" w:pos="4580"/>
-          <w:tab w:val="left" w:pos="5496"/>
-          <w:tab w:val="left" w:pos="6412"/>
-          <w:tab w:val="left" w:pos="7328"/>
-          <w:tab w:val="left" w:pos="8244"/>
-          <w:tab w:val="left" w:pos="9160"/>
-          <w:tab w:val="left" w:pos="10076"/>
-          <w:tab w:val="left" w:pos="10992"/>
-          <w:tab w:val="left" w:pos="11908"/>
-          <w:tab w:val="left" w:pos="12824"/>
-          <w:tab w:val="left" w:pos="13740"/>
-          <w:tab w:val="left" w:pos="14656"/>
-        </w:tabs>
-        <w:jc w:val="left"/>
-        <w:rPr>
-          <w:rFonts w:ascii="Courier New" w:hAnsi="Courier New" w:cs="Courier New"/>
-          <w:kern w:val="0"/>
-          <w:sz w:val="20"/>
-          <w:szCs w:val="20"/>
-        </w:rPr>
-      </w:pPr>
-    </w:p>
-    <w:p>
-      <w:pPr>
-        <w:widowControl/>
-        <w:tabs>
-          <w:tab w:val="left" w:pos="916"/>
-          <w:tab w:val="left" w:pos="1832"/>
-          <w:tab w:val="left" w:pos="2748"/>
-          <w:tab w:val="left" w:pos="3664"/>
-          <w:tab w:val="left" w:pos="4580"/>
-          <w:tab w:val="left" w:pos="5496"/>
-          <w:tab w:val="left" w:pos="6412"/>
-          <w:tab w:val="left" w:pos="7328"/>
-          <w:tab w:val="left" w:pos="8244"/>
-          <w:tab w:val="left" w:pos="9160"/>
-          <w:tab w:val="left" w:pos="10076"/>
-          <w:tab w:val="left" w:pos="10992"/>
-          <w:tab w:val="left" w:pos="11908"/>
-          <w:tab w:val="left" w:pos="12824"/>
-          <w:tab w:val="left" w:pos="13740"/>
-          <w:tab w:val="left" w:pos="14656"/>
-        </w:tabs>
-        <w:jc w:val="left"/>
-        <w:rPr>
-          <w:rFonts w:ascii="Courier New" w:hAnsi="Courier New" w:cs="Courier New"/>
-          <w:kern w:val="0"/>
-          <w:sz w:val="20"/>
-          <w:szCs w:val="20"/>
-        </w:rPr>
-      </w:pPr>
-      <w:r>
-        <w:rPr>
-          <w:rFonts w:ascii="Courier New" w:hAnsi="Courier New" w:cs="Courier New"/>
-          <w:kern w:val="0"/>
-          <w:sz w:val="20"/>
-          <w:szCs w:val="20"/>
-        </w:rPr>
-        <w:br/>
-      </w:r>
-      <w:r>
-        <w:rPr>
-          <w:rFonts w:ascii="Courier New" w:hAnsi="Courier New" w:cs="Courier New"/>
-          <w:kern w:val="0"/>
-          <w:sz w:val="20"/>
-          <w:szCs w:val="20"/>
-        </w:rPr>
-        <w:br/>
-      </w:r>
-      <w:r>
-        <w:rPr>
-          <w:rFonts w:ascii="Courier New" w:hAnsi="Courier New" w:cs="Courier New"/>
-          <w:kern w:val="0"/>
-          <w:sz w:val="20"/>
-          <w:szCs w:val="20"/>
-        </w:rPr>
-        <w:t>作者：</w:t>
-      </w:r>
-      <w:r>
-        <w:rPr>
-          <w:rFonts w:ascii="Courier New" w:hAnsi="Courier New" w:cs="Courier New"/>
-          <w:kern w:val="0"/>
-          <w:sz w:val="20"/>
-          <w:szCs w:val="20"/>
-        </w:rPr>
-        <w:t>littlekid</w:t>
-      </w:r>
-      <w:r>
-        <w:rPr>
-          <w:rFonts w:ascii="Courier New" w:hAnsi="Courier New" w:cs="Courier New"/>
-          <w:kern w:val="0"/>
-          <w:sz w:val="20"/>
-          <w:szCs w:val="20"/>
-        </w:rPr>
-        <w:br/>
-      </w:r>
-      <w:r>
-        <w:rPr>
-          <w:rFonts w:ascii="Courier New" w:hAnsi="Courier New" w:cs="Courier New"/>
-          <w:kern w:val="0"/>
-          <w:sz w:val="20"/>
-          <w:szCs w:val="20"/>
-        </w:rPr>
-        <w:t>链接：</w:t>
-      </w:r>
-      <w:r>
-        <w:rPr>
-          <w:rFonts w:ascii="Courier New" w:hAnsi="Courier New" w:cs="Courier New"/>
-          <w:kern w:val="0"/>
-          <w:sz w:val="20"/>
-          <w:szCs w:val="20"/>
-        </w:rPr>
-        <w:t>https://www.jianshu.com/p/c57ea5f99119</w:t>
-      </w:r>
-      <w:r>
-        <w:rPr>
-          <w:rFonts w:ascii="Courier New" w:hAnsi="Courier New" w:cs="Courier New"/>
-          <w:kern w:val="0"/>
-          <w:sz w:val="20"/>
-          <w:szCs w:val="20"/>
-        </w:rPr>
-        <w:br/>
-      </w:r>
-      <w:r>
-        <w:rPr>
-          <w:rFonts w:ascii="Courier New" w:hAnsi="Courier New" w:cs="Courier New"/>
-          <w:kern w:val="0"/>
-          <w:sz w:val="20"/>
-          <w:szCs w:val="20"/>
-        </w:rPr>
-        <w:t>來源：简书</w:t>
-      </w:r>
-      <w:r>
-        <w:rPr>
-          <w:rFonts w:ascii="Courier New" w:hAnsi="Courier New" w:cs="Courier New"/>
-          <w:kern w:val="0"/>
-          <w:sz w:val="20"/>
-          <w:szCs w:val="20"/>
-        </w:rPr>
-        <w:br/>
-      </w:r>
-      <w:r>
-        <w:rPr>
-          <w:rFonts w:ascii="Courier New" w:hAnsi="Courier New" w:cs="Courier New"/>
-          <w:kern w:val="0"/>
-          <w:sz w:val="20"/>
-          <w:szCs w:val="20"/>
-        </w:rPr>
-        <w:t>著作权归作者所有。商业转载请联系作者获得授权，非商业转载请注明出处。</w:t>
-      </w:r>
-    </w:p>
-    <w:p/>
     <w:sectPr>
       <w:pgSz w:w="11900" w:h="16840"/>
       <w:pgMar w:top="1440" w:right="1800" w:bottom="1440" w:left="1800" w:header="851" w:footer="992" w:gutter="0"/>
@@ -3581,7 +2367,7 @@
     <w:lsdException w:name="Mention" w:semiHidden="1" w:unhideWhenUsed="1"/>
     <w:lsdException w:name="Smart Hyperlink" w:semiHidden="1" w:unhideWhenUsed="1"/>
   </w:latentStyles>
-  <w:style w:type="paragraph" w:default="1" w:styleId="Normal">
+  <w:style w:type="paragraph" w:default="1" w:styleId="a">
     <w:name w:val="Normal"/>
     <w:qFormat/>
     <w:pPr>
@@ -3589,13 +2375,13 @@
       <w:jc w:val="both"/>
     </w:pPr>
   </w:style>
-  <w:style w:type="character" w:default="1" w:styleId="DefaultParagraphFont">
+  <w:style w:type="character" w:default="1" w:styleId="a0">
     <w:name w:val="Default Paragraph Font"/>
     <w:uiPriority w:val="1"/>
     <w:semiHidden/>
     <w:unhideWhenUsed/>
   </w:style>
-  <w:style w:type="table" w:default="1" w:styleId="TableNormal">
+  <w:style w:type="table" w:default="1" w:styleId="a1">
     <w:name w:val="Normal Table"/>
     <w:uiPriority w:val="99"/>
     <w:semiHidden/>
@@ -3610,16 +2396,16 @@
       </w:tblCellMar>
     </w:tblPr>
   </w:style>
-  <w:style w:type="numbering" w:default="1" w:styleId="NoList">
+  <w:style w:type="numbering" w:default="1" w:styleId="a2">
     <w:name w:val="No List"/>
     <w:uiPriority w:val="99"/>
     <w:semiHidden/>
     <w:unhideWhenUsed/>
   </w:style>
-  <w:style w:type="paragraph" w:styleId="HTMLPreformatted">
+  <w:style w:type="paragraph" w:styleId="HTML">
     <w:name w:val="HTML Preformatted"/>
-    <w:basedOn w:val="Normal"/>
-    <w:link w:val="HTMLPreformattedChar"/>
+    <w:basedOn w:val="a"/>
+    <w:link w:val="HTML0"/>
     <w:uiPriority w:val="99"/>
     <w:semiHidden/>
     <w:unhideWhenUsed/>
@@ -3653,10 +2439,10 @@
       <w:szCs w:val="20"/>
     </w:rPr>
   </w:style>
-  <w:style w:type="character" w:customStyle="1" w:styleId="HTMLPreformattedChar">
-    <w:name w:val="HTML Preformatted Char"/>
-    <w:basedOn w:val="DefaultParagraphFont"/>
-    <w:link w:val="HTMLPreformatted"/>
+  <w:style w:type="character" w:customStyle="1" w:styleId="HTML0">
+    <w:name w:val="HTML 预设格式字符"/>
+    <w:basedOn w:val="a0"/>
+    <w:link w:val="HTML"/>
     <w:uiPriority w:val="99"/>
     <w:semiHidden/>
     <w:rsid w:val="003E63BF"/>
@@ -3667,9 +2453,9 @@
       <w:szCs w:val="20"/>
     </w:rPr>
   </w:style>
-  <w:style w:type="paragraph" w:styleId="ListParagraph">
+  <w:style w:type="paragraph" w:styleId="a3">
     <w:name w:val="List Paragraph"/>
-    <w:basedOn w:val="Normal"/>
+    <w:basedOn w:val="a"/>
     <w:uiPriority w:val="34"/>
     <w:qFormat/>
     <w:rsid w:val="005E1FDA"/>
@@ -3677,9 +2463,9 @@
       <w:ind w:firstLineChars="200" w:firstLine="420"/>
     </w:pPr>
   </w:style>
-  <w:style w:type="character" w:styleId="Emphasis">
+  <w:style w:type="character" w:styleId="a4">
     <w:name w:val="Emphasis"/>
-    <w:basedOn w:val="DefaultParagraphFont"/>
+    <w:basedOn w:val="a0"/>
     <w:uiPriority w:val="20"/>
     <w:qFormat/>
     <w:rsid w:val="000816A7"/>
@@ -3688,10 +2474,10 @@
       <w:iCs/>
     </w:rPr>
   </w:style>
-  <w:style w:type="paragraph" w:styleId="Header">
+  <w:style w:type="paragraph" w:styleId="a5">
     <w:name w:val="header"/>
-    <w:basedOn w:val="Normal"/>
-    <w:link w:val="HeaderChar"/>
+    <w:basedOn w:val="a"/>
+    <w:link w:val="a6"/>
     <w:uiPriority w:val="99"/>
     <w:unhideWhenUsed/>
     <w:rsid w:val="002C2474"/>
@@ -3711,10 +2497,10 @@
       <w:szCs w:val="18"/>
     </w:rPr>
   </w:style>
-  <w:style w:type="character" w:customStyle="1" w:styleId="HeaderChar">
-    <w:name w:val="Header Char"/>
-    <w:basedOn w:val="DefaultParagraphFont"/>
-    <w:link w:val="Header"/>
+  <w:style w:type="character" w:customStyle="1" w:styleId="a6">
+    <w:name w:val="页眉字符"/>
+    <w:basedOn w:val="a0"/>
+    <w:link w:val="a5"/>
     <w:uiPriority w:val="99"/>
     <w:rsid w:val="002C2474"/>
     <w:rPr>
@@ -3722,10 +2508,10 @@
       <w:szCs w:val="18"/>
     </w:rPr>
   </w:style>
-  <w:style w:type="paragraph" w:styleId="Footer">
+  <w:style w:type="paragraph" w:styleId="a7">
     <w:name w:val="footer"/>
-    <w:basedOn w:val="Normal"/>
-    <w:link w:val="FooterChar"/>
+    <w:basedOn w:val="a"/>
+    <w:link w:val="a8"/>
     <w:uiPriority w:val="99"/>
     <w:unhideWhenUsed/>
     <w:rsid w:val="002C2474"/>
@@ -3742,10 +2528,10 @@
       <w:szCs w:val="18"/>
     </w:rPr>
   </w:style>
-  <w:style w:type="character" w:customStyle="1" w:styleId="FooterChar">
-    <w:name w:val="Footer Char"/>
-    <w:basedOn w:val="DefaultParagraphFont"/>
-    <w:link w:val="Footer"/>
+  <w:style w:type="character" w:customStyle="1" w:styleId="a8">
+    <w:name w:val="页脚字符"/>
+    <w:basedOn w:val="a0"/>
+    <w:link w:val="a7"/>
     <w:uiPriority w:val="99"/>
     <w:rsid w:val="002C2474"/>
     <w:rPr>

</xml_diff>